<commit_message>
TS PP 6.6, TS 6 edits 23/06/2021
</commit_message>
<xml_diff>
--- a/TS-Padam/TS-6.6/TS 6.6 Sanskrit Pada Paatam Corrections.docx
+++ b/TS-Padam/TS-6.6/TS 6.6 Sanskrit Pada Paatam Corrections.docx
@@ -1,6 +1,6 @@
 
 <file path=word/document.xml><?xml version="1.0" encoding="utf-8"?>
-<w:document xmlns:wpc="http://schemas.microsoft.com/office/word/2010/wordprocessingCanvas" xmlns:cx="http://schemas.microsoft.com/office/drawing/2014/chartex" xmlns:cx1="http://schemas.microsoft.com/office/drawing/2015/9/8/chartex" xmlns:mc="http://schemas.openxmlformats.org/markup-compatibility/2006" xmlns:o="urn:schemas-microsoft-com:office:office" xmlns:r="http://schemas.openxmlformats.org/officeDocument/2006/relationships" xmlns:m="http://schemas.openxmlformats.org/officeDocument/2006/math" xmlns:v="urn:schemas-microsoft-com:vml" xmlns:wp14="http://schemas.microsoft.com/office/word/2010/wordprocessingDrawing" xmlns:wp="http://schemas.openxmlformats.org/drawingml/2006/wordprocessingDrawing" xmlns:w10="urn:schemas-microsoft-com:office:word" xmlns:w="http://schemas.openxmlformats.org/wordprocessingml/2006/main" xmlns:w14="http://schemas.microsoft.com/office/word/2010/wordml" xmlns:w15="http://schemas.microsoft.com/office/word/2012/wordml" xmlns:w16se="http://schemas.microsoft.com/office/word/2015/wordml/symex" xmlns:wpg="http://schemas.microsoft.com/office/word/2010/wordprocessingGroup" xmlns:wpi="http://schemas.microsoft.com/office/word/2010/wordprocessingInk" xmlns:wne="http://schemas.microsoft.com/office/word/2006/wordml" xmlns:wps="http://schemas.microsoft.com/office/word/2010/wordprocessingShape" mc:Ignorable="w14 w15 w16se wp14">
+<w:document xmlns:wpc="http://schemas.microsoft.com/office/word/2010/wordprocessingCanvas" xmlns:cx="http://schemas.microsoft.com/office/drawing/2014/chartex" xmlns:cx1="http://schemas.microsoft.com/office/drawing/2015/9/8/chartex" xmlns:cx2="http://schemas.microsoft.com/office/drawing/2015/10/21/chartex" xmlns:cx3="http://schemas.microsoft.com/office/drawing/2016/5/9/chartex" xmlns:cx4="http://schemas.microsoft.com/office/drawing/2016/5/10/chartex" xmlns:cx5="http://schemas.microsoft.com/office/drawing/2016/5/11/chartex" xmlns:cx6="http://schemas.microsoft.com/office/drawing/2016/5/12/chartex" xmlns:cx7="http://schemas.microsoft.com/office/drawing/2016/5/13/chartex" xmlns:cx8="http://schemas.microsoft.com/office/drawing/2016/5/14/chartex" xmlns:mc="http://schemas.openxmlformats.org/markup-compatibility/2006" xmlns:aink="http://schemas.microsoft.com/office/drawing/2016/ink" xmlns:am3d="http://schemas.microsoft.com/office/drawing/2017/model3d" xmlns:o="urn:schemas-microsoft-com:office:office" xmlns:r="http://schemas.openxmlformats.org/officeDocument/2006/relationships" xmlns:m="http://schemas.openxmlformats.org/officeDocument/2006/math" xmlns:v="urn:schemas-microsoft-com:vml" xmlns:wp14="http://schemas.microsoft.com/office/word/2010/wordprocessingDrawing" xmlns:wp="http://schemas.openxmlformats.org/drawingml/2006/wordprocessingDrawing" xmlns:w10="urn:schemas-microsoft-com:office:word" xmlns:w="http://schemas.openxmlformats.org/wordprocessingml/2006/main" xmlns:w14="http://schemas.microsoft.com/office/word/2010/wordml" xmlns:w15="http://schemas.microsoft.com/office/word/2012/wordml" xmlns:w16cex="http://schemas.microsoft.com/office/word/2018/wordml/cex" xmlns:w16cid="http://schemas.microsoft.com/office/word/2016/wordml/cid" xmlns:w16="http://schemas.microsoft.com/office/word/2018/wordml" xmlns:w16sdtdh="http://schemas.microsoft.com/office/word/2020/wordml/sdtdatahash" xmlns:w16se="http://schemas.microsoft.com/office/word/2015/wordml/symex" xmlns:wpg="http://schemas.microsoft.com/office/word/2010/wordprocessingGroup" xmlns:wpi="http://schemas.microsoft.com/office/word/2010/wordprocessingInk" xmlns:wne="http://schemas.microsoft.com/office/word/2006/wordml" xmlns:wps="http://schemas.microsoft.com/office/word/2010/wordprocessingShape" mc:Ignorable="w14 w15 w16se w16cid w16 w16cex w16sdtdh wp14">
   <w:body>
     <w:p>
       <w:pPr>
@@ -21,51 +21,7 @@
           <w:szCs w:val="32"/>
           <w:u w:val="single"/>
         </w:rPr>
-        <w:t xml:space="preserve">TS </w:t>
-      </w:r>
-      <w:proofErr w:type="spellStart"/>
-      <w:r>
-        <w:rPr>
-          <w:b/>
-          <w:bCs/>
-          <w:sz w:val="32"/>
-          <w:szCs w:val="32"/>
-          <w:u w:val="single"/>
-        </w:rPr>
-        <w:t>Pada</w:t>
-      </w:r>
-      <w:proofErr w:type="spellEnd"/>
-      <w:r>
-        <w:rPr>
-          <w:b/>
-          <w:bCs/>
-          <w:sz w:val="32"/>
-          <w:szCs w:val="32"/>
-          <w:u w:val="single"/>
-        </w:rPr>
-        <w:t xml:space="preserve"> </w:t>
-      </w:r>
-      <w:proofErr w:type="spellStart"/>
-      <w:r>
-        <w:rPr>
-          <w:b/>
-          <w:bCs/>
-          <w:sz w:val="32"/>
-          <w:szCs w:val="32"/>
-          <w:u w:val="single"/>
-        </w:rPr>
-        <w:t>Paatam</w:t>
-      </w:r>
-      <w:proofErr w:type="spellEnd"/>
-      <w:r>
-        <w:rPr>
-          <w:b/>
-          <w:bCs/>
-          <w:sz w:val="32"/>
-          <w:szCs w:val="32"/>
-          <w:u w:val="single"/>
-        </w:rPr>
-        <w:t xml:space="preserve"> </w:t>
+        <w:t xml:space="preserve">TS Pada Paatam </w:t>
       </w:r>
       <w:r>
         <w:rPr>
@@ -184,12 +140,16 @@
               <w:spacing w:before="0" w:line="240" w:lineRule="auto"/>
               <w:jc w:val="center"/>
               <w:rPr>
+                <w:b/>
+                <w:bCs/>
                 <w:sz w:val="32"/>
                 <w:szCs w:val="32"/>
               </w:rPr>
             </w:pPr>
             <w:r>
               <w:rPr>
+                <w:b/>
+                <w:bCs/>
                 <w:sz w:val="32"/>
                 <w:szCs w:val="32"/>
               </w:rPr>
@@ -201,12 +161,16 @@
               <w:spacing w:before="0" w:line="240" w:lineRule="auto"/>
               <w:jc w:val="center"/>
               <w:rPr>
+                <w:b/>
+                <w:bCs/>
                 <w:sz w:val="32"/>
                 <w:szCs w:val="32"/>
               </w:rPr>
             </w:pPr>
             <w:r>
               <w:rPr>
+                <w:b/>
+                <w:bCs/>
                 <w:sz w:val="32"/>
                 <w:szCs w:val="32"/>
               </w:rPr>
@@ -223,12 +187,16 @@
               <w:spacing w:before="0" w:line="240" w:lineRule="auto"/>
               <w:jc w:val="center"/>
               <w:rPr>
+                <w:b/>
+                <w:bCs/>
                 <w:sz w:val="32"/>
                 <w:szCs w:val="32"/>
               </w:rPr>
             </w:pPr>
             <w:r>
               <w:rPr>
+                <w:b/>
+                <w:bCs/>
                 <w:sz w:val="32"/>
                 <w:szCs w:val="32"/>
               </w:rPr>
@@ -246,12 +214,16 @@
               <w:ind w:right="-18"/>
               <w:jc w:val="center"/>
               <w:rPr>
+                <w:b/>
+                <w:bCs/>
                 <w:sz w:val="32"/>
                 <w:szCs w:val="32"/>
               </w:rPr>
             </w:pPr>
             <w:r>
               <w:rPr>
+                <w:b/>
+                <w:bCs/>
                 <w:sz w:val="32"/>
                 <w:szCs w:val="32"/>
               </w:rPr>
@@ -317,20 +289,8 @@
                 <w:sz w:val="28"/>
                 <w:szCs w:val="28"/>
               </w:rPr>
-              <w:t xml:space="preserve">.1 - </w:t>
-            </w:r>
-            <w:proofErr w:type="spellStart"/>
-            <w:r>
-              <w:rPr>
-                <w:rFonts w:cs="Arial"/>
-                <w:b/>
-                <w:bCs/>
-                <w:sz w:val="28"/>
-                <w:szCs w:val="28"/>
-              </w:rPr>
-              <w:t>Padam</w:t>
-            </w:r>
-            <w:proofErr w:type="spellEnd"/>
+              <w:t>.1 - Padam</w:t>
+            </w:r>
           </w:p>
           <w:p>
             <w:pPr>
@@ -347,7 +307,6 @@
                 <w:szCs w:val="28"/>
               </w:rPr>
             </w:pPr>
-            <w:proofErr w:type="spellStart"/>
             <w:r>
               <w:rPr>
                 <w:rFonts w:cs="Arial"/>
@@ -356,18 +315,7 @@
                 <w:sz w:val="28"/>
                 <w:szCs w:val="28"/>
               </w:rPr>
-              <w:t>Padam</w:t>
-            </w:r>
-            <w:proofErr w:type="spellEnd"/>
-            <w:r>
-              <w:rPr>
-                <w:rFonts w:cs="Arial"/>
-                <w:b/>
-                <w:bCs/>
-                <w:sz w:val="28"/>
-                <w:szCs w:val="28"/>
-              </w:rPr>
-              <w:t xml:space="preserve"> No. 4</w:t>
+              <w:t>Padam No. 4</w:t>
             </w:r>
             <w:r>
               <w:rPr>
@@ -395,7 +343,6 @@
                 <w:szCs w:val="28"/>
               </w:rPr>
             </w:pPr>
-            <w:proofErr w:type="spellStart"/>
             <w:r>
               <w:rPr>
                 <w:rFonts w:cs="Arial"/>
@@ -404,18 +351,7 @@
                 <w:sz w:val="28"/>
                 <w:szCs w:val="28"/>
               </w:rPr>
-              <w:t>Panchaati</w:t>
-            </w:r>
-            <w:proofErr w:type="spellEnd"/>
-            <w:r>
-              <w:rPr>
-                <w:rFonts w:cs="Arial"/>
-                <w:b/>
-                <w:bCs/>
-                <w:sz w:val="28"/>
-                <w:szCs w:val="28"/>
-              </w:rPr>
-              <w:t xml:space="preserve"> No. </w:t>
+              <w:t xml:space="preserve">Panchaati No. </w:t>
             </w:r>
             <w:r>
               <w:rPr>
@@ -889,7 +825,6 @@
                 <w:szCs w:val="28"/>
               </w:rPr>
             </w:pPr>
-            <w:proofErr w:type="spellStart"/>
             <w:r>
               <w:rPr>
                 <w:rFonts w:cs="Arial"/>
@@ -898,18 +833,7 @@
                 <w:sz w:val="28"/>
                 <w:szCs w:val="28"/>
               </w:rPr>
-              <w:t>Panchaati</w:t>
-            </w:r>
-            <w:proofErr w:type="spellEnd"/>
-            <w:r>
-              <w:rPr>
-                <w:rFonts w:cs="Arial"/>
-                <w:b/>
-                <w:bCs/>
-                <w:sz w:val="28"/>
-                <w:szCs w:val="28"/>
-              </w:rPr>
-              <w:t xml:space="preserve"> No. </w:t>
+              <w:t xml:space="preserve">Panchaati No. </w:t>
             </w:r>
             <w:r>
               <w:rPr>
@@ -1253,20 +1177,8 @@
                 <w:sz w:val="28"/>
                 <w:szCs w:val="28"/>
               </w:rPr>
-              <w:t xml:space="preserve">TS 6.6.5.3 - </w:t>
-            </w:r>
-            <w:proofErr w:type="spellStart"/>
-            <w:r>
-              <w:rPr>
-                <w:rFonts w:cs="Arial"/>
-                <w:b/>
-                <w:bCs/>
-                <w:sz w:val="28"/>
-                <w:szCs w:val="28"/>
-              </w:rPr>
-              <w:t>Padam</w:t>
-            </w:r>
-            <w:proofErr w:type="spellEnd"/>
+              <w:t>TS 6.6.5.3 - Padam</w:t>
+            </w:r>
           </w:p>
           <w:p>
             <w:pPr>
@@ -1283,7 +1195,6 @@
                 <w:szCs w:val="28"/>
               </w:rPr>
             </w:pPr>
-            <w:proofErr w:type="spellStart"/>
             <w:r>
               <w:rPr>
                 <w:rFonts w:cs="Arial"/>
@@ -1292,18 +1203,7 @@
                 <w:sz w:val="28"/>
                 <w:szCs w:val="28"/>
               </w:rPr>
-              <w:t>Padam</w:t>
-            </w:r>
-            <w:proofErr w:type="spellEnd"/>
-            <w:r>
-              <w:rPr>
-                <w:rFonts w:cs="Arial"/>
-                <w:b/>
-                <w:bCs/>
-                <w:sz w:val="28"/>
-                <w:szCs w:val="28"/>
-              </w:rPr>
-              <w:t xml:space="preserve"> No. 38</w:t>
+              <w:t>Padam No. 38</w:t>
             </w:r>
           </w:p>
           <w:p>
@@ -1321,7 +1221,6 @@
                 <w:szCs w:val="28"/>
               </w:rPr>
             </w:pPr>
-            <w:proofErr w:type="spellStart"/>
             <w:r>
               <w:rPr>
                 <w:rFonts w:cs="Arial"/>
@@ -1330,18 +1229,7 @@
                 <w:sz w:val="28"/>
                 <w:szCs w:val="28"/>
               </w:rPr>
-              <w:t>Panchaati</w:t>
-            </w:r>
-            <w:proofErr w:type="spellEnd"/>
-            <w:r>
-              <w:rPr>
-                <w:rFonts w:cs="Arial"/>
-                <w:b/>
-                <w:bCs/>
-                <w:sz w:val="28"/>
-                <w:szCs w:val="28"/>
-              </w:rPr>
-              <w:t xml:space="preserve"> No. 22</w:t>
+              <w:t>Panchaati No. 22</w:t>
             </w:r>
           </w:p>
         </w:tc>
@@ -1655,20 +1543,8 @@
                 <w:sz w:val="28"/>
                 <w:szCs w:val="28"/>
               </w:rPr>
-              <w:t xml:space="preserve">TS 6.6.5.4 - </w:t>
-            </w:r>
-            <w:proofErr w:type="spellStart"/>
-            <w:r>
-              <w:rPr>
-                <w:rFonts w:cs="Arial"/>
-                <w:b/>
-                <w:bCs/>
-                <w:sz w:val="28"/>
-                <w:szCs w:val="28"/>
-              </w:rPr>
-              <w:t>Padam</w:t>
-            </w:r>
-            <w:proofErr w:type="spellEnd"/>
+              <w:t>TS 6.6.5.4 - Padam</w:t>
+            </w:r>
           </w:p>
           <w:p>
             <w:pPr>
@@ -1685,7 +1561,6 @@
                 <w:szCs w:val="28"/>
               </w:rPr>
             </w:pPr>
-            <w:proofErr w:type="spellStart"/>
             <w:r>
               <w:rPr>
                 <w:rFonts w:cs="Arial"/>
@@ -1694,18 +1569,7 @@
                 <w:sz w:val="28"/>
                 <w:szCs w:val="28"/>
               </w:rPr>
-              <w:t>Padam</w:t>
-            </w:r>
-            <w:proofErr w:type="spellEnd"/>
-            <w:r>
-              <w:rPr>
-                <w:rFonts w:cs="Arial"/>
-                <w:b/>
-                <w:bCs/>
-                <w:sz w:val="28"/>
-                <w:szCs w:val="28"/>
-              </w:rPr>
-              <w:t xml:space="preserve"> No. 8</w:t>
+              <w:t>Padam No. 8</w:t>
             </w:r>
           </w:p>
           <w:p>
@@ -1723,7 +1587,6 @@
                 <w:szCs w:val="28"/>
               </w:rPr>
             </w:pPr>
-            <w:proofErr w:type="spellStart"/>
             <w:r>
               <w:rPr>
                 <w:rFonts w:cs="Arial"/>
@@ -1732,18 +1595,7 @@
                 <w:sz w:val="28"/>
                 <w:szCs w:val="28"/>
               </w:rPr>
-              <w:t>Panchaati</w:t>
-            </w:r>
-            <w:proofErr w:type="spellEnd"/>
-            <w:r>
-              <w:rPr>
-                <w:rFonts w:cs="Arial"/>
-                <w:b/>
-                <w:bCs/>
-                <w:sz w:val="28"/>
-                <w:szCs w:val="28"/>
-              </w:rPr>
-              <w:t xml:space="preserve"> No. 23</w:t>
+              <w:t>Panchaati No. 23</w:t>
             </w:r>
           </w:p>
         </w:tc>
@@ -2093,20 +1945,8 @@
                 <w:sz w:val="28"/>
                 <w:szCs w:val="28"/>
               </w:rPr>
-              <w:t xml:space="preserve"> - </w:t>
-            </w:r>
-            <w:proofErr w:type="spellStart"/>
-            <w:r>
-              <w:rPr>
-                <w:rFonts w:cs="Arial"/>
-                <w:b/>
-                <w:bCs/>
-                <w:sz w:val="28"/>
-                <w:szCs w:val="28"/>
-              </w:rPr>
-              <w:t>Padam</w:t>
-            </w:r>
-            <w:proofErr w:type="spellEnd"/>
+              <w:t xml:space="preserve"> - Padam</w:t>
+            </w:r>
           </w:p>
           <w:p>
             <w:pPr>
@@ -2123,7 +1963,6 @@
                 <w:szCs w:val="28"/>
               </w:rPr>
             </w:pPr>
-            <w:proofErr w:type="spellStart"/>
             <w:r>
               <w:rPr>
                 <w:rFonts w:cs="Arial"/>
@@ -2132,18 +1971,7 @@
                 <w:sz w:val="28"/>
                 <w:szCs w:val="28"/>
               </w:rPr>
-              <w:t>Padam</w:t>
-            </w:r>
-            <w:proofErr w:type="spellEnd"/>
-            <w:r>
-              <w:rPr>
-                <w:rFonts w:cs="Arial"/>
-                <w:b/>
-                <w:bCs/>
-                <w:sz w:val="28"/>
-                <w:szCs w:val="28"/>
-              </w:rPr>
-              <w:t xml:space="preserve"> No. </w:t>
+              <w:t xml:space="preserve">Padam No. </w:t>
             </w:r>
             <w:r>
               <w:rPr>
@@ -2171,7 +1999,6 @@
                 <w:szCs w:val="28"/>
               </w:rPr>
             </w:pPr>
-            <w:proofErr w:type="spellStart"/>
             <w:r>
               <w:rPr>
                 <w:rFonts w:cs="Arial"/>
@@ -2180,18 +2007,7 @@
                 <w:sz w:val="28"/>
                 <w:szCs w:val="28"/>
               </w:rPr>
-              <w:t>Panchaati</w:t>
-            </w:r>
-            <w:proofErr w:type="spellEnd"/>
-            <w:r>
-              <w:rPr>
-                <w:rFonts w:cs="Arial"/>
-                <w:b/>
-                <w:bCs/>
-                <w:sz w:val="28"/>
-                <w:szCs w:val="28"/>
-              </w:rPr>
-              <w:t xml:space="preserve"> No. </w:t>
+              <w:t xml:space="preserve">Panchaati No. </w:t>
             </w:r>
             <w:r>
               <w:rPr>
@@ -2591,20 +2407,8 @@
                 <w:sz w:val="28"/>
                 <w:szCs w:val="28"/>
               </w:rPr>
-              <w:t xml:space="preserve"> - </w:t>
-            </w:r>
-            <w:proofErr w:type="spellStart"/>
-            <w:r>
-              <w:rPr>
-                <w:rFonts w:cs="Arial"/>
-                <w:b/>
-                <w:bCs/>
-                <w:sz w:val="28"/>
-                <w:szCs w:val="28"/>
-              </w:rPr>
-              <w:t>Padam</w:t>
-            </w:r>
-            <w:proofErr w:type="spellEnd"/>
+              <w:t xml:space="preserve"> - Padam</w:t>
+            </w:r>
           </w:p>
           <w:p>
             <w:pPr>
@@ -2621,7 +2425,6 @@
                 <w:szCs w:val="28"/>
               </w:rPr>
             </w:pPr>
-            <w:proofErr w:type="spellStart"/>
             <w:r>
               <w:rPr>
                 <w:rFonts w:cs="Arial"/>
@@ -2630,18 +2433,7 @@
                 <w:sz w:val="28"/>
                 <w:szCs w:val="28"/>
               </w:rPr>
-              <w:t>Padam</w:t>
-            </w:r>
-            <w:proofErr w:type="spellEnd"/>
-            <w:r>
-              <w:rPr>
-                <w:rFonts w:cs="Arial"/>
-                <w:b/>
-                <w:bCs/>
-                <w:sz w:val="28"/>
-                <w:szCs w:val="28"/>
-              </w:rPr>
-              <w:t xml:space="preserve"> No. </w:t>
+              <w:t xml:space="preserve">Padam No. </w:t>
             </w:r>
             <w:r>
               <w:rPr>
@@ -2669,7 +2461,6 @@
                 <w:szCs w:val="28"/>
               </w:rPr>
             </w:pPr>
-            <w:proofErr w:type="spellStart"/>
             <w:r>
               <w:rPr>
                 <w:rFonts w:cs="Arial"/>
@@ -2678,18 +2469,7 @@
                 <w:sz w:val="28"/>
                 <w:szCs w:val="28"/>
               </w:rPr>
-              <w:t>Panchaati</w:t>
-            </w:r>
-            <w:proofErr w:type="spellEnd"/>
-            <w:r>
-              <w:rPr>
-                <w:rFonts w:cs="Arial"/>
-                <w:b/>
-                <w:bCs/>
-                <w:sz w:val="28"/>
-                <w:szCs w:val="28"/>
-              </w:rPr>
-              <w:t xml:space="preserve"> No. </w:t>
+              <w:t xml:space="preserve">Panchaati No. </w:t>
             </w:r>
             <w:r>
               <w:rPr>
@@ -3202,8 +2982,6 @@
           <w:u w:val="single"/>
         </w:rPr>
       </w:pPr>
-      <w:bookmarkStart w:id="0" w:name="_GoBack"/>
-      <w:bookmarkEnd w:id="0"/>
       <w:r>
         <w:rPr>
           <w:b/>
@@ -3213,51 +2991,7 @@
           <w:u w:val="single"/>
         </w:rPr>
         <w:lastRenderedPageBreak/>
-        <w:t xml:space="preserve">TS </w:t>
-      </w:r>
-      <w:proofErr w:type="spellStart"/>
-      <w:r>
-        <w:rPr>
-          <w:b/>
-          <w:bCs/>
-          <w:sz w:val="32"/>
-          <w:szCs w:val="32"/>
-          <w:u w:val="single"/>
-        </w:rPr>
-        <w:t>Pada</w:t>
-      </w:r>
-      <w:proofErr w:type="spellEnd"/>
-      <w:r>
-        <w:rPr>
-          <w:b/>
-          <w:bCs/>
-          <w:sz w:val="32"/>
-          <w:szCs w:val="32"/>
-          <w:u w:val="single"/>
-        </w:rPr>
-        <w:t xml:space="preserve"> </w:t>
-      </w:r>
-      <w:proofErr w:type="spellStart"/>
-      <w:r>
-        <w:rPr>
-          <w:b/>
-          <w:bCs/>
-          <w:sz w:val="32"/>
-          <w:szCs w:val="32"/>
-          <w:u w:val="single"/>
-        </w:rPr>
-        <w:t>Paatam</w:t>
-      </w:r>
-      <w:proofErr w:type="spellEnd"/>
-      <w:r>
-        <w:rPr>
-          <w:b/>
-          <w:bCs/>
-          <w:sz w:val="32"/>
-          <w:szCs w:val="32"/>
-          <w:u w:val="single"/>
-        </w:rPr>
-        <w:t xml:space="preserve"> </w:t>
+        <w:t xml:space="preserve">TS Pada Paatam </w:t>
       </w:r>
       <w:r>
         <w:rPr>
@@ -3415,12 +3149,16 @@
               <w:spacing w:before="0" w:line="240" w:lineRule="auto"/>
               <w:jc w:val="center"/>
               <w:rPr>
+                <w:b/>
+                <w:bCs/>
                 <w:sz w:val="32"/>
                 <w:szCs w:val="32"/>
               </w:rPr>
             </w:pPr>
             <w:r>
               <w:rPr>
+                <w:b/>
+                <w:bCs/>
                 <w:sz w:val="32"/>
                 <w:szCs w:val="32"/>
               </w:rPr>
@@ -3432,12 +3170,16 @@
               <w:spacing w:before="0" w:line="240" w:lineRule="auto"/>
               <w:jc w:val="center"/>
               <w:rPr>
+                <w:b/>
+                <w:bCs/>
                 <w:sz w:val="32"/>
                 <w:szCs w:val="32"/>
               </w:rPr>
             </w:pPr>
             <w:r>
               <w:rPr>
+                <w:b/>
+                <w:bCs/>
                 <w:sz w:val="32"/>
                 <w:szCs w:val="32"/>
               </w:rPr>
@@ -3454,12 +3196,16 @@
               <w:spacing w:before="0" w:line="240" w:lineRule="auto"/>
               <w:jc w:val="center"/>
               <w:rPr>
+                <w:b/>
+                <w:bCs/>
                 <w:sz w:val="32"/>
                 <w:szCs w:val="32"/>
               </w:rPr>
             </w:pPr>
             <w:r>
               <w:rPr>
+                <w:b/>
+                <w:bCs/>
                 <w:sz w:val="32"/>
                 <w:szCs w:val="32"/>
               </w:rPr>
@@ -3477,12 +3223,16 @@
               <w:ind w:right="-18"/>
               <w:jc w:val="center"/>
               <w:rPr>
+                <w:b/>
+                <w:bCs/>
                 <w:sz w:val="32"/>
                 <w:szCs w:val="32"/>
               </w:rPr>
             </w:pPr>
             <w:r>
               <w:rPr>
+                <w:b/>
+                <w:bCs/>
                 <w:sz w:val="32"/>
                 <w:szCs w:val="32"/>
               </w:rPr>
@@ -3514,7 +3264,7 @@
               <w:spacing w:before="0" w:line="240" w:lineRule="auto"/>
               <w:rPr>
                 <w:rFonts w:cs="Arial"/>
-                <w:bCs/>
+                <w:b/>
                 <w:sz w:val="28"/>
                 <w:szCs w:val="28"/>
               </w:rPr>
@@ -3522,44 +3272,17 @@
             <w:r>
               <w:rPr>
                 <w:rFonts w:cs="Arial"/>
-                <w:bCs/>
-                <w:sz w:val="28"/>
-                <w:szCs w:val="28"/>
-              </w:rPr>
-              <w:t>TS 6.6.1.1</w:t>
-            </w:r>
+                <w:b/>
+                <w:sz w:val="28"/>
+                <w:szCs w:val="28"/>
+              </w:rPr>
+              <w:t xml:space="preserve">TS 6.6.1.1 – </w:t>
+            </w:r>
+            <w:proofErr w:type="spellStart"/>
             <w:r>
               <w:rPr>
                 <w:rFonts w:cs="Arial"/>
-                <w:bCs/>
-                <w:sz w:val="28"/>
-                <w:szCs w:val="28"/>
-              </w:rPr>
-              <w:t xml:space="preserve"> </w:t>
-            </w:r>
-            <w:r>
-              <w:rPr>
-                <w:rFonts w:cs="Arial"/>
-                <w:bCs/>
-                <w:sz w:val="28"/>
-                <w:szCs w:val="28"/>
-              </w:rPr>
-              <w:t>–</w:t>
-            </w:r>
-            <w:r>
-              <w:rPr>
-                <w:rFonts w:cs="Arial"/>
-                <w:bCs/>
-                <w:sz w:val="28"/>
-                <w:szCs w:val="28"/>
-              </w:rPr>
-              <w:t xml:space="preserve"> </w:t>
-            </w:r>
-            <w:proofErr w:type="spellStart"/>
-            <w:r>
-              <w:rPr>
-                <w:rFonts w:cs="Arial"/>
-                <w:bCs/>
+                <w:b/>
                 <w:sz w:val="28"/>
                 <w:szCs w:val="28"/>
               </w:rPr>
@@ -3576,7 +3299,7 @@
               <w:spacing w:before="0" w:line="240" w:lineRule="auto"/>
               <w:rPr>
                 <w:rFonts w:cs="Arial"/>
-                <w:bCs/>
+                <w:b/>
                 <w:sz w:val="28"/>
                 <w:szCs w:val="28"/>
               </w:rPr>
@@ -3584,7 +3307,7 @@
             <w:r>
               <w:rPr>
                 <w:rFonts w:cs="Arial"/>
-                <w:bCs/>
+                <w:b/>
                 <w:sz w:val="28"/>
                 <w:szCs w:val="28"/>
               </w:rPr>
@@ -3600,27 +3323,19 @@
               <w:spacing w:before="0" w:line="240" w:lineRule="auto"/>
               <w:rPr>
                 <w:rFonts w:cs="Arial"/>
-                <w:bCs/>
-                <w:sz w:val="28"/>
-                <w:szCs w:val="28"/>
-              </w:rPr>
-            </w:pPr>
-            <w:r>
-              <w:rPr>
-                <w:sz w:val="28"/>
-                <w:szCs w:val="28"/>
-              </w:rPr>
-              <w:t xml:space="preserve">1st </w:t>
-            </w:r>
-            <w:proofErr w:type="spellStart"/>
-            <w:r>
-              <w:rPr>
-                <w:sz w:val="28"/>
-                <w:szCs w:val="28"/>
-              </w:rPr>
-              <w:t>Panchaati</w:t>
-            </w:r>
-            <w:proofErr w:type="spellEnd"/>
+                <w:b/>
+                <w:sz w:val="28"/>
+                <w:szCs w:val="28"/>
+              </w:rPr>
+            </w:pPr>
+            <w:r>
+              <w:rPr>
+                <w:b/>
+                <w:sz w:val="28"/>
+                <w:szCs w:val="28"/>
+              </w:rPr>
+              <w:t>1st Panchaati</w:t>
+            </w:r>
           </w:p>
         </w:tc>
         <w:tc>
@@ -3900,7 +3615,7 @@
               <w:spacing w:before="0" w:line="240" w:lineRule="auto"/>
               <w:rPr>
                 <w:rFonts w:cs="Arial"/>
-                <w:bCs/>
+                <w:b/>
                 <w:sz w:val="28"/>
                 <w:szCs w:val="28"/>
               </w:rPr>
@@ -3908,44 +3623,17 @@
             <w:r>
               <w:rPr>
                 <w:rFonts w:cs="Arial"/>
-                <w:bCs/>
-                <w:sz w:val="28"/>
-                <w:szCs w:val="28"/>
-              </w:rPr>
-              <w:t>TS 6.6.3.3</w:t>
-            </w:r>
+                <w:b/>
+                <w:sz w:val="28"/>
+                <w:szCs w:val="28"/>
+              </w:rPr>
+              <w:t xml:space="preserve">TS 6.6.3.3 – </w:t>
+            </w:r>
+            <w:proofErr w:type="spellStart"/>
             <w:r>
               <w:rPr>
                 <w:rFonts w:cs="Arial"/>
-                <w:bCs/>
-                <w:sz w:val="28"/>
-                <w:szCs w:val="28"/>
-              </w:rPr>
-              <w:t xml:space="preserve"> </w:t>
-            </w:r>
-            <w:r>
-              <w:rPr>
-                <w:rFonts w:cs="Arial"/>
-                <w:bCs/>
-                <w:sz w:val="28"/>
-                <w:szCs w:val="28"/>
-              </w:rPr>
-              <w:t>–</w:t>
-            </w:r>
-            <w:r>
-              <w:rPr>
-                <w:rFonts w:cs="Arial"/>
-                <w:bCs/>
-                <w:sz w:val="28"/>
-                <w:szCs w:val="28"/>
-              </w:rPr>
-              <w:t xml:space="preserve"> </w:t>
-            </w:r>
-            <w:proofErr w:type="spellStart"/>
-            <w:r>
-              <w:rPr>
-                <w:rFonts w:cs="Arial"/>
-                <w:bCs/>
+                <w:b/>
                 <w:sz w:val="28"/>
                 <w:szCs w:val="28"/>
               </w:rPr>
@@ -3962,7 +3650,7 @@
               <w:spacing w:before="0" w:line="240" w:lineRule="auto"/>
               <w:rPr>
                 <w:rFonts w:cs="Arial"/>
-                <w:bCs/>
+                <w:b/>
                 <w:sz w:val="28"/>
                 <w:szCs w:val="28"/>
               </w:rPr>
@@ -3970,7 +3658,7 @@
             <w:r>
               <w:rPr>
                 <w:rFonts w:cs="Arial"/>
-                <w:bCs/>
+                <w:b/>
                 <w:sz w:val="28"/>
                 <w:szCs w:val="28"/>
               </w:rPr>
@@ -3986,27 +3674,19 @@
               <w:spacing w:before="0" w:line="240" w:lineRule="auto"/>
               <w:rPr>
                 <w:rFonts w:cs="Arial"/>
-                <w:bCs/>
-                <w:sz w:val="28"/>
-                <w:szCs w:val="28"/>
-              </w:rPr>
-            </w:pPr>
-            <w:r>
-              <w:rPr>
-                <w:sz w:val="28"/>
-                <w:szCs w:val="28"/>
-              </w:rPr>
-              <w:t xml:space="preserve">11th </w:t>
-            </w:r>
-            <w:proofErr w:type="spellStart"/>
-            <w:r>
-              <w:rPr>
-                <w:sz w:val="28"/>
-                <w:szCs w:val="28"/>
-              </w:rPr>
-              <w:t>Panchaati</w:t>
-            </w:r>
-            <w:proofErr w:type="spellEnd"/>
+                <w:b/>
+                <w:sz w:val="28"/>
+                <w:szCs w:val="28"/>
+              </w:rPr>
+            </w:pPr>
+            <w:r>
+              <w:rPr>
+                <w:b/>
+                <w:sz w:val="28"/>
+                <w:szCs w:val="28"/>
+              </w:rPr>
+              <w:t>11th Panchaati</w:t>
+            </w:r>
           </w:p>
         </w:tc>
         <w:tc>
@@ -4193,7 +3873,7 @@
               <w:spacing w:before="0" w:line="240" w:lineRule="auto"/>
               <w:rPr>
                 <w:rFonts w:cs="Arial"/>
-                <w:bCs/>
+                <w:b/>
                 <w:sz w:val="28"/>
                 <w:szCs w:val="28"/>
               </w:rPr>
@@ -4201,44 +3881,17 @@
             <w:r>
               <w:rPr>
                 <w:rFonts w:cs="Arial"/>
-                <w:bCs/>
-                <w:sz w:val="28"/>
-                <w:szCs w:val="28"/>
-              </w:rPr>
-              <w:t>TS 6.6.11.6</w:t>
-            </w:r>
+                <w:b/>
+                <w:sz w:val="28"/>
+                <w:szCs w:val="28"/>
+              </w:rPr>
+              <w:t xml:space="preserve">TS 6.6.11.6 – </w:t>
+            </w:r>
+            <w:proofErr w:type="spellStart"/>
             <w:r>
               <w:rPr>
                 <w:rFonts w:cs="Arial"/>
-                <w:bCs/>
-                <w:sz w:val="28"/>
-                <w:szCs w:val="28"/>
-              </w:rPr>
-              <w:t xml:space="preserve"> </w:t>
-            </w:r>
-            <w:r>
-              <w:rPr>
-                <w:rFonts w:cs="Arial"/>
-                <w:bCs/>
-                <w:sz w:val="28"/>
-                <w:szCs w:val="28"/>
-              </w:rPr>
-              <w:t>–</w:t>
-            </w:r>
-            <w:r>
-              <w:rPr>
-                <w:rFonts w:cs="Arial"/>
-                <w:bCs/>
-                <w:sz w:val="28"/>
-                <w:szCs w:val="28"/>
-              </w:rPr>
-              <w:t xml:space="preserve"> </w:t>
-            </w:r>
-            <w:proofErr w:type="spellStart"/>
-            <w:r>
-              <w:rPr>
-                <w:rFonts w:cs="Arial"/>
-                <w:bCs/>
+                <w:b/>
                 <w:sz w:val="28"/>
                 <w:szCs w:val="28"/>
               </w:rPr>
@@ -4255,7 +3908,7 @@
               <w:spacing w:before="0" w:line="240" w:lineRule="auto"/>
               <w:rPr>
                 <w:rFonts w:cs="Arial"/>
-                <w:bCs/>
+                <w:b/>
                 <w:sz w:val="28"/>
                 <w:szCs w:val="28"/>
               </w:rPr>
@@ -4263,7 +3916,7 @@
             <w:r>
               <w:rPr>
                 <w:rFonts w:cs="Arial"/>
-                <w:bCs/>
+                <w:b/>
                 <w:sz w:val="28"/>
                 <w:szCs w:val="28"/>
               </w:rPr>
@@ -4279,27 +3932,19 @@
               <w:spacing w:before="0" w:line="240" w:lineRule="auto"/>
               <w:rPr>
                 <w:rFonts w:cs="Arial"/>
-                <w:bCs/>
-                <w:sz w:val="28"/>
-                <w:szCs w:val="28"/>
-              </w:rPr>
-            </w:pPr>
-            <w:r>
-              <w:rPr>
-                <w:sz w:val="28"/>
-                <w:szCs w:val="28"/>
-              </w:rPr>
-              <w:t xml:space="preserve">43rd </w:t>
-            </w:r>
-            <w:proofErr w:type="spellStart"/>
-            <w:r>
-              <w:rPr>
-                <w:sz w:val="28"/>
-                <w:szCs w:val="28"/>
-              </w:rPr>
-              <w:t>Panchaati</w:t>
-            </w:r>
-            <w:proofErr w:type="spellEnd"/>
+                <w:b/>
+                <w:sz w:val="28"/>
+                <w:szCs w:val="28"/>
+              </w:rPr>
+            </w:pPr>
+            <w:r>
+              <w:rPr>
+                <w:b/>
+                <w:sz w:val="28"/>
+                <w:szCs w:val="28"/>
+              </w:rPr>
+              <w:t>43rd Panchaati</w:t>
+            </w:r>
           </w:p>
         </w:tc>
         <w:tc>
@@ -4559,51 +4204,7 @@
           <w:szCs w:val="32"/>
           <w:u w:val="single"/>
         </w:rPr>
-        <w:t xml:space="preserve">TS </w:t>
-      </w:r>
-      <w:proofErr w:type="spellStart"/>
-      <w:r>
-        <w:rPr>
-          <w:b/>
-          <w:bCs/>
-          <w:sz w:val="32"/>
-          <w:szCs w:val="32"/>
-          <w:u w:val="single"/>
-        </w:rPr>
-        <w:t>Pada</w:t>
-      </w:r>
-      <w:proofErr w:type="spellEnd"/>
-      <w:r>
-        <w:rPr>
-          <w:b/>
-          <w:bCs/>
-          <w:sz w:val="32"/>
-          <w:szCs w:val="32"/>
-          <w:u w:val="single"/>
-        </w:rPr>
-        <w:t xml:space="preserve"> </w:t>
-      </w:r>
-      <w:proofErr w:type="spellStart"/>
-      <w:r>
-        <w:rPr>
-          <w:b/>
-          <w:bCs/>
-          <w:sz w:val="32"/>
-          <w:szCs w:val="32"/>
-          <w:u w:val="single"/>
-        </w:rPr>
-        <w:t>Paatam</w:t>
-      </w:r>
-      <w:proofErr w:type="spellEnd"/>
-      <w:r>
-        <w:rPr>
-          <w:b/>
-          <w:bCs/>
-          <w:sz w:val="32"/>
-          <w:szCs w:val="32"/>
-          <w:u w:val="single"/>
-        </w:rPr>
-        <w:t xml:space="preserve"> – TS 6.6</w:t>
+        <w:t>TS Pada Paatam – TS 6.6</w:t>
       </w:r>
       <w:r>
         <w:rPr>
@@ -4741,12 +4342,16 @@
               <w:spacing w:before="0" w:line="240" w:lineRule="auto"/>
               <w:jc w:val="center"/>
               <w:rPr>
+                <w:b/>
+                <w:bCs/>
                 <w:sz w:val="32"/>
                 <w:szCs w:val="32"/>
               </w:rPr>
             </w:pPr>
             <w:r>
               <w:rPr>
+                <w:b/>
+                <w:bCs/>
                 <w:sz w:val="32"/>
                 <w:szCs w:val="32"/>
               </w:rPr>
@@ -4758,12 +4363,16 @@
               <w:spacing w:before="0" w:line="240" w:lineRule="auto"/>
               <w:jc w:val="center"/>
               <w:rPr>
+                <w:b/>
+                <w:bCs/>
                 <w:sz w:val="32"/>
                 <w:szCs w:val="32"/>
               </w:rPr>
             </w:pPr>
             <w:r>
               <w:rPr>
+                <w:b/>
+                <w:bCs/>
                 <w:sz w:val="32"/>
                 <w:szCs w:val="32"/>
               </w:rPr>
@@ -4780,12 +4389,16 @@
               <w:spacing w:before="0" w:line="240" w:lineRule="auto"/>
               <w:jc w:val="center"/>
               <w:rPr>
+                <w:b/>
+                <w:bCs/>
                 <w:sz w:val="32"/>
                 <w:szCs w:val="32"/>
               </w:rPr>
             </w:pPr>
             <w:r>
               <w:rPr>
+                <w:b/>
+                <w:bCs/>
                 <w:sz w:val="32"/>
                 <w:szCs w:val="32"/>
               </w:rPr>
@@ -4803,12 +4416,16 @@
               <w:ind w:right="-18"/>
               <w:jc w:val="center"/>
               <w:rPr>
+                <w:b/>
+                <w:bCs/>
                 <w:sz w:val="32"/>
                 <w:szCs w:val="32"/>
               </w:rPr>
             </w:pPr>
             <w:r>
               <w:rPr>
+                <w:b/>
+                <w:bCs/>
                 <w:sz w:val="32"/>
                 <w:szCs w:val="32"/>
               </w:rPr>
@@ -4830,6 +4447,8 @@
               <w:spacing w:before="0" w:line="240" w:lineRule="auto"/>
               <w:rPr>
                 <w:rFonts w:cs="Latha"/>
+                <w:b/>
+                <w:bCs/>
                 <w:sz w:val="28"/>
                 <w:szCs w:val="28"/>
                 <w:lang w:bidi="ta-IN"/>
@@ -4838,77 +4457,68 @@
             <w:r>
               <w:rPr>
                 <w:rFonts w:cs="Latha"/>
+                <w:b/>
+                <w:bCs/>
                 <w:sz w:val="28"/>
                 <w:szCs w:val="28"/>
                 <w:lang w:bidi="ta-IN"/>
               </w:rPr>
-              <w:t xml:space="preserve">6.6.3.4 – </w:t>
-            </w:r>
-            <w:proofErr w:type="spellStart"/>
-            <w:r>
+              <w:t>6.6.3.4 – Padam</w:t>
+            </w:r>
+          </w:p>
+          <w:p>
+            <w:pPr>
+              <w:spacing w:before="0" w:line="240" w:lineRule="auto"/>
               <w:rPr>
                 <w:rFonts w:cs="Latha"/>
+                <w:b/>
+                <w:bCs/>
                 <w:sz w:val="28"/>
                 <w:szCs w:val="28"/>
                 <w:lang w:bidi="ta-IN"/>
               </w:rPr>
-              <w:t>Padam</w:t>
-            </w:r>
-            <w:proofErr w:type="spellEnd"/>
-          </w:p>
-          <w:p>
-            <w:pPr>
-              <w:spacing w:before="0" w:line="240" w:lineRule="auto"/>
+            </w:pPr>
+            <w:r>
               <w:rPr>
                 <w:rFonts w:cs="Latha"/>
+                <w:b/>
+                <w:bCs/>
                 <w:sz w:val="28"/>
                 <w:szCs w:val="28"/>
                 <w:lang w:bidi="ta-IN"/>
               </w:rPr>
-            </w:pPr>
-            <w:r>
+              <w:t>12th Panchaati</w:t>
+            </w:r>
+          </w:p>
+          <w:p>
+            <w:pPr>
+              <w:spacing w:before="0" w:line="240" w:lineRule="auto"/>
               <w:rPr>
                 <w:rFonts w:cs="Latha"/>
+                <w:b/>
+                <w:bCs/>
                 <w:sz w:val="28"/>
                 <w:szCs w:val="28"/>
                 <w:lang w:bidi="ta-IN"/>
               </w:rPr>
-              <w:t xml:space="preserve">12th </w:t>
-            </w:r>
-            <w:proofErr w:type="spellStart"/>
+            </w:pPr>
             <w:r>
               <w:rPr>
                 <w:rFonts w:cs="Latha"/>
+                <w:b/>
+                <w:bCs/>
                 <w:sz w:val="28"/>
                 <w:szCs w:val="28"/>
                 <w:lang w:bidi="ta-IN"/>
               </w:rPr>
-              <w:t>Panchaati</w:t>
-            </w:r>
-            <w:proofErr w:type="spellEnd"/>
-          </w:p>
-          <w:p>
-            <w:pPr>
-              <w:spacing w:before="0" w:line="240" w:lineRule="auto"/>
+              <w:t>(1</w:t>
+            </w:r>
+            <w:proofErr w:type="gramStart"/>
+            <w:r>
               <w:rPr>
                 <w:rFonts w:cs="Latha"/>
-                <w:sz w:val="28"/>
-                <w:szCs w:val="28"/>
-                <w:lang w:bidi="ta-IN"/>
-              </w:rPr>
-            </w:pPr>
-            <w:r>
-              <w:rPr>
-                <w:rFonts w:cs="Latha"/>
-                <w:sz w:val="28"/>
-                <w:szCs w:val="28"/>
-                <w:lang w:bidi="ta-IN"/>
-              </w:rPr>
-              <w:t>(1</w:t>
-            </w:r>
-            <w:r>
-              <w:rPr>
-                <w:rFonts w:cs="Latha"/>
+                <w:b/>
+                <w:bCs/>
                 <w:sz w:val="28"/>
                 <w:szCs w:val="28"/>
                 <w:vertAlign w:val="superscript"/>
@@ -4919,26 +4529,20 @@
             <w:r>
               <w:rPr>
                 <w:rFonts w:cs="Latha"/>
+                <w:b/>
+                <w:bCs/>
                 <w:sz w:val="28"/>
                 <w:szCs w:val="28"/>
                 <w:lang w:bidi="ta-IN"/>
               </w:rPr>
-              <w:t xml:space="preserve">  </w:t>
-            </w:r>
-            <w:proofErr w:type="spellStart"/>
+              <w:t xml:space="preserve">  Padam</w:t>
+            </w:r>
+            <w:proofErr w:type="gramEnd"/>
             <w:r>
               <w:rPr>
                 <w:rFonts w:cs="Latha"/>
-                <w:sz w:val="28"/>
-                <w:szCs w:val="28"/>
-                <w:lang w:bidi="ta-IN"/>
-              </w:rPr>
-              <w:t>Padam</w:t>
-            </w:r>
-            <w:proofErr w:type="spellEnd"/>
-            <w:r>
-              <w:rPr>
-                <w:rFonts w:cs="Latha"/>
+                <w:b/>
+                <w:bCs/>
                 <w:sz w:val="28"/>
                 <w:szCs w:val="28"/>
                 <w:lang w:bidi="ta-IN"/>
@@ -5337,6 +4941,8 @@
               <w:spacing w:before="0" w:line="240" w:lineRule="auto"/>
               <w:rPr>
                 <w:rFonts w:cs="Latha"/>
+                <w:b/>
+                <w:bCs/>
                 <w:sz w:val="28"/>
                 <w:szCs w:val="28"/>
                 <w:lang w:bidi="ta-IN"/>
@@ -5345,16 +4951,21 @@
             <w:r>
               <w:rPr>
                 <w:rFonts w:cs="Latha"/>
+                <w:b/>
+                <w:bCs/>
                 <w:sz w:val="28"/>
                 <w:szCs w:val="28"/>
                 <w:lang w:bidi="ta-IN"/>
               </w:rPr>
+              <w:lastRenderedPageBreak/>
               <w:t xml:space="preserve">6.6.6.2 – </w:t>
             </w:r>
             <w:proofErr w:type="spellStart"/>
             <w:r>
               <w:rPr>
                 <w:rFonts w:cs="Latha"/>
+                <w:b/>
+                <w:bCs/>
                 <w:sz w:val="28"/>
                 <w:szCs w:val="28"/>
                 <w:lang w:bidi="ta-IN"/>
@@ -5368,6 +4979,8 @@
               <w:spacing w:before="0" w:line="240" w:lineRule="auto"/>
               <w:rPr>
                 <w:rFonts w:cs="Latha"/>
+                <w:b/>
+                <w:bCs/>
                 <w:sz w:val="28"/>
                 <w:szCs w:val="28"/>
                 <w:cs/>
@@ -5377,23 +4990,14 @@
             <w:r>
               <w:rPr>
                 <w:rFonts w:cs="Latha"/>
+                <w:b/>
+                <w:bCs/>
                 <w:sz w:val="28"/>
                 <w:szCs w:val="28"/>
                 <w:lang w:bidi="ta-IN"/>
               </w:rPr>
-              <w:t xml:space="preserve">25th </w:t>
-            </w:r>
-            <w:proofErr w:type="spellStart"/>
-            <w:r>
-              <w:rPr>
-                <w:rFonts w:cs="Latha"/>
-                <w:sz w:val="28"/>
-                <w:szCs w:val="28"/>
-                <w:lang w:bidi="ta-IN"/>
-              </w:rPr>
-              <w:t>Panchaati</w:t>
-            </w:r>
-            <w:proofErr w:type="spellEnd"/>
+              <w:t>25th Panchaati</w:t>
+            </w:r>
           </w:p>
         </w:tc>
         <w:tc>
@@ -5615,6 +5219,8 @@
               <w:spacing w:before="0" w:line="240" w:lineRule="auto"/>
               <w:rPr>
                 <w:rFonts w:cs="Latha"/>
+                <w:b/>
+                <w:bCs/>
                 <w:sz w:val="28"/>
                 <w:szCs w:val="28"/>
                 <w:lang w:bidi="ta-IN"/>
@@ -5623,17 +5229,20 @@
             <w:r>
               <w:rPr>
                 <w:rFonts w:cs="Latha"/>
+                <w:b/>
+                <w:bCs/>
                 <w:sz w:val="28"/>
                 <w:szCs w:val="28"/>
                 <w:lang w:bidi="ta-IN"/>
               </w:rPr>
-              <w:lastRenderedPageBreak/>
               <w:t xml:space="preserve">6.6.7.3 – </w:t>
             </w:r>
             <w:proofErr w:type="spellStart"/>
             <w:r>
               <w:rPr>
                 <w:rFonts w:cs="Latha"/>
+                <w:b/>
+                <w:bCs/>
                 <w:sz w:val="28"/>
                 <w:szCs w:val="28"/>
                 <w:lang w:bidi="ta-IN"/>
@@ -5647,6 +5256,8 @@
               <w:spacing w:before="0" w:line="240" w:lineRule="auto"/>
               <w:rPr>
                 <w:rFonts w:cs="Latha"/>
+                <w:b/>
+                <w:bCs/>
                 <w:sz w:val="28"/>
                 <w:szCs w:val="28"/>
                 <w:cs/>
@@ -5656,23 +5267,14 @@
             <w:r>
               <w:rPr>
                 <w:rFonts w:cs="Latha"/>
+                <w:b/>
+                <w:bCs/>
                 <w:sz w:val="28"/>
                 <w:szCs w:val="28"/>
                 <w:lang w:bidi="ta-IN"/>
               </w:rPr>
-              <w:t xml:space="preserve">28th </w:t>
-            </w:r>
-            <w:proofErr w:type="spellStart"/>
-            <w:r>
-              <w:rPr>
-                <w:rFonts w:cs="Latha"/>
-                <w:sz w:val="28"/>
-                <w:szCs w:val="28"/>
-                <w:lang w:bidi="ta-IN"/>
-              </w:rPr>
-              <w:t>Panchaati</w:t>
-            </w:r>
-            <w:proofErr w:type="spellEnd"/>
+              <w:t>28th Panchaati</w:t>
+            </w:r>
           </w:p>
         </w:tc>
         <w:tc>
@@ -5749,7 +5351,25 @@
                 <w:sz w:val="40"/>
                 <w:szCs w:val="40"/>
               </w:rPr>
-              <w:t xml:space="preserve">- [ ] </w:t>
+              <w:t xml:space="preserve">- </w:t>
+            </w:r>
+            <w:proofErr w:type="gramStart"/>
+            <w:r>
+              <w:rPr>
+                <w:rFonts w:ascii="BRH Devanagari Extra" w:hAnsi="BRH Devanagari Extra" w:cs="BRH Devanagari Extra"/>
+                <w:sz w:val="40"/>
+                <w:szCs w:val="40"/>
+              </w:rPr>
+              <w:t>[ ]</w:t>
+            </w:r>
+            <w:proofErr w:type="gramEnd"/>
+            <w:r>
+              <w:rPr>
+                <w:rFonts w:ascii="BRH Devanagari Extra" w:hAnsi="BRH Devanagari Extra" w:cs="BRH Devanagari Extra"/>
+                <w:sz w:val="40"/>
+                <w:szCs w:val="40"/>
+              </w:rPr>
+              <w:t xml:space="preserve"> </w:t>
             </w:r>
             <w:r>
               <w:rPr>
@@ -5890,6 +5510,8 @@
               <w:spacing w:before="0" w:line="240" w:lineRule="auto"/>
               <w:rPr>
                 <w:rFonts w:cs="Latha"/>
+                <w:b/>
+                <w:bCs/>
                 <w:sz w:val="28"/>
                 <w:szCs w:val="28"/>
                 <w:lang w:bidi="ta-IN"/>
@@ -5898,54 +5520,38 @@
             <w:r>
               <w:rPr>
                 <w:rFonts w:cs="Latha"/>
+                <w:b/>
+                <w:bCs/>
                 <w:sz w:val="28"/>
                 <w:szCs w:val="28"/>
                 <w:lang w:bidi="ta-IN"/>
               </w:rPr>
-              <w:t xml:space="preserve">6.6.7.4 – </w:t>
-            </w:r>
-            <w:proofErr w:type="spellStart"/>
-            <w:r>
+              <w:t>6.6.7.4 – Padam</w:t>
+            </w:r>
+          </w:p>
+          <w:p>
+            <w:pPr>
+              <w:spacing w:before="0" w:line="240" w:lineRule="auto"/>
               <w:rPr>
                 <w:rFonts w:cs="Latha"/>
+                <w:b/>
+                <w:bCs/>
                 <w:sz w:val="28"/>
                 <w:szCs w:val="28"/>
                 <w:lang w:bidi="ta-IN"/>
               </w:rPr>
-              <w:t>Padam</w:t>
-            </w:r>
-            <w:proofErr w:type="spellEnd"/>
-          </w:p>
-          <w:p>
-            <w:pPr>
-              <w:spacing w:before="0" w:line="240" w:lineRule="auto"/>
+            </w:pPr>
+            <w:r>
               <w:rPr>
                 <w:rFonts w:cs="Latha"/>
+                <w:b/>
+                <w:bCs/>
                 <w:sz w:val="28"/>
                 <w:szCs w:val="28"/>
                 <w:lang w:bidi="ta-IN"/>
               </w:rPr>
-            </w:pPr>
-            <w:r>
-              <w:rPr>
-                <w:rFonts w:cs="Latha"/>
-                <w:sz w:val="28"/>
-                <w:szCs w:val="28"/>
-                <w:lang w:bidi="ta-IN"/>
-              </w:rPr>
-              <w:t xml:space="preserve">29th </w:t>
-            </w:r>
-            <w:proofErr w:type="spellStart"/>
-            <w:r>
-              <w:rPr>
-                <w:rFonts w:cs="Latha"/>
-                <w:sz w:val="28"/>
-                <w:szCs w:val="28"/>
-                <w:lang w:bidi="ta-IN"/>
-              </w:rPr>
-              <w:t>Panchaati</w:t>
-            </w:r>
-            <w:proofErr w:type="spellEnd"/>
+              <w:t>29th Panchaati</w:t>
+            </w:r>
           </w:p>
         </w:tc>
         <w:tc>
@@ -6439,23 +6045,13 @@
                 <w:szCs w:val="40"/>
               </w:rPr>
             </w:pPr>
-            <w:proofErr w:type="spellStart"/>
             <w:r>
               <w:rPr>
                 <w:rFonts w:cs="Arial"/>
                 <w:sz w:val="32"/>
                 <w:szCs w:val="36"/>
               </w:rPr>
-              <w:t>Padam</w:t>
-            </w:r>
-            <w:proofErr w:type="spellEnd"/>
-            <w:r>
-              <w:rPr>
-                <w:rFonts w:cs="Arial"/>
-                <w:sz w:val="32"/>
-                <w:szCs w:val="36"/>
-              </w:rPr>
-              <w:t xml:space="preserve"> is</w:t>
+              <w:t>Padam is</w:t>
             </w:r>
             <w:r>
               <w:rPr>
@@ -6535,6 +6131,8 @@
               <w:spacing w:before="0" w:line="240" w:lineRule="auto"/>
               <w:rPr>
                 <w:rFonts w:cs="Latha"/>
+                <w:b/>
+                <w:bCs/>
                 <w:sz w:val="28"/>
                 <w:szCs w:val="28"/>
                 <w:lang w:bidi="ta-IN"/>
@@ -6543,6 +6141,8 @@
             <w:r>
               <w:rPr>
                 <w:rFonts w:cs="Latha"/>
+                <w:b/>
+                <w:bCs/>
                 <w:sz w:val="28"/>
                 <w:szCs w:val="28"/>
                 <w:lang w:bidi="ta-IN"/>
@@ -6553,6 +6153,8 @@
             <w:r>
               <w:rPr>
                 <w:rFonts w:cs="Latha"/>
+                <w:b/>
+                <w:bCs/>
                 <w:sz w:val="28"/>
                 <w:szCs w:val="28"/>
                 <w:lang w:bidi="ta-IN"/>
@@ -6566,6 +6168,8 @@
               <w:spacing w:before="0" w:line="240" w:lineRule="auto"/>
               <w:rPr>
                 <w:rFonts w:cs="Latha"/>
+                <w:b/>
+                <w:bCs/>
                 <w:sz w:val="28"/>
                 <w:szCs w:val="28"/>
                 <w:cs/>
@@ -6575,23 +6179,14 @@
             <w:r>
               <w:rPr>
                 <w:rFonts w:cs="Latha"/>
+                <w:b/>
+                <w:bCs/>
                 <w:sz w:val="28"/>
                 <w:szCs w:val="28"/>
                 <w:lang w:bidi="ta-IN"/>
               </w:rPr>
-              <w:t xml:space="preserve">32nd </w:t>
-            </w:r>
-            <w:proofErr w:type="spellStart"/>
-            <w:r>
-              <w:rPr>
-                <w:rFonts w:cs="Latha"/>
-                <w:sz w:val="28"/>
-                <w:szCs w:val="28"/>
-                <w:lang w:bidi="ta-IN"/>
-              </w:rPr>
-              <w:t>Panchaati</w:t>
-            </w:r>
-            <w:proofErr w:type="spellEnd"/>
+              <w:t>32nd Panchaati</w:t>
+            </w:r>
           </w:p>
         </w:tc>
         <w:tc>
@@ -6773,6 +6368,8 @@
               <w:spacing w:before="0" w:line="240" w:lineRule="auto"/>
               <w:rPr>
                 <w:rFonts w:cs="Latha"/>
+                <w:b/>
+                <w:bCs/>
                 <w:sz w:val="28"/>
                 <w:szCs w:val="28"/>
                 <w:lang w:bidi="ta-IN"/>
@@ -6781,6 +6378,8 @@
             <w:r>
               <w:rPr>
                 <w:rFonts w:cs="Latha"/>
+                <w:b/>
+                <w:bCs/>
                 <w:sz w:val="28"/>
                 <w:szCs w:val="28"/>
                 <w:lang w:bidi="ta-IN"/>
@@ -6791,6 +6390,8 @@
             <w:r>
               <w:rPr>
                 <w:rFonts w:cs="Latha"/>
+                <w:b/>
+                <w:bCs/>
                 <w:sz w:val="28"/>
                 <w:szCs w:val="28"/>
                 <w:lang w:bidi="ta-IN"/>
@@ -6804,6 +6405,8 @@
               <w:spacing w:before="0" w:line="240" w:lineRule="auto"/>
               <w:rPr>
                 <w:rFonts w:cs="Latha"/>
+                <w:b/>
+                <w:bCs/>
                 <w:sz w:val="28"/>
                 <w:szCs w:val="28"/>
                 <w:cs/>
@@ -6813,23 +6416,14 @@
             <w:r>
               <w:rPr>
                 <w:rFonts w:cs="Latha"/>
+                <w:b/>
+                <w:bCs/>
                 <w:sz w:val="28"/>
                 <w:szCs w:val="28"/>
                 <w:lang w:bidi="ta-IN"/>
               </w:rPr>
-              <w:t xml:space="preserve">36th </w:t>
-            </w:r>
-            <w:proofErr w:type="spellStart"/>
-            <w:r>
-              <w:rPr>
-                <w:rFonts w:cs="Latha"/>
-                <w:sz w:val="28"/>
-                <w:szCs w:val="28"/>
-                <w:lang w:bidi="ta-IN"/>
-              </w:rPr>
-              <w:t>Panchaati</w:t>
-            </w:r>
-            <w:proofErr w:type="spellEnd"/>
+              <w:t>36th Panchaati</w:t>
+            </w:r>
           </w:p>
         </w:tc>
         <w:tc>
@@ -7111,6 +6705,8 @@
               <w:spacing w:before="0" w:line="240" w:lineRule="auto"/>
               <w:rPr>
                 <w:rFonts w:cs="Latha"/>
+                <w:b/>
+                <w:bCs/>
                 <w:sz w:val="28"/>
                 <w:szCs w:val="28"/>
                 <w:lang w:bidi="ta-IN"/>
@@ -7119,6 +6715,8 @@
             <w:r>
               <w:rPr>
                 <w:rFonts w:cs="Latha"/>
+                <w:b/>
+                <w:bCs/>
                 <w:sz w:val="28"/>
                 <w:szCs w:val="28"/>
                 <w:lang w:bidi="ta-IN"/>
@@ -7129,6 +6727,8 @@
             <w:r>
               <w:rPr>
                 <w:rFonts w:cs="Latha"/>
+                <w:b/>
+                <w:bCs/>
                 <w:sz w:val="28"/>
                 <w:szCs w:val="28"/>
                 <w:lang w:bidi="ta-IN"/>
@@ -7142,6 +6742,8 @@
               <w:spacing w:before="0" w:line="240" w:lineRule="auto"/>
               <w:rPr>
                 <w:rFonts w:cs="Latha"/>
+                <w:b/>
+                <w:bCs/>
                 <w:sz w:val="28"/>
                 <w:szCs w:val="28"/>
                 <w:lang w:bidi="ta-IN"/>
@@ -7150,23 +6752,14 @@
             <w:r>
               <w:rPr>
                 <w:rFonts w:cs="Latha"/>
+                <w:b/>
+                <w:bCs/>
                 <w:sz w:val="28"/>
                 <w:szCs w:val="28"/>
                 <w:lang w:bidi="ta-IN"/>
               </w:rPr>
-              <w:t xml:space="preserve">40th </w:t>
-            </w:r>
-            <w:proofErr w:type="spellStart"/>
-            <w:r>
-              <w:rPr>
-                <w:rFonts w:cs="Latha"/>
-                <w:sz w:val="28"/>
-                <w:szCs w:val="28"/>
-                <w:lang w:bidi="ta-IN"/>
-              </w:rPr>
-              <w:t>Panchaati</w:t>
-            </w:r>
-            <w:proofErr w:type="spellEnd"/>
+              <w:t>40th Panchaati</w:t>
+            </w:r>
           </w:p>
         </w:tc>
         <w:tc>
@@ -7514,6 +7107,8 @@
               <w:spacing w:before="0" w:line="240" w:lineRule="auto"/>
               <w:rPr>
                 <w:rFonts w:cs="Latha"/>
+                <w:b/>
+                <w:bCs/>
                 <w:sz w:val="28"/>
                 <w:szCs w:val="28"/>
                 <w:lang w:bidi="ta-IN"/>
@@ -7522,24 +7117,15 @@
             <w:r>
               <w:rPr>
                 <w:rFonts w:cs="Latha"/>
+                <w:b/>
+                <w:bCs/>
                 <w:sz w:val="28"/>
                 <w:szCs w:val="28"/>
                 <w:lang w:bidi="ta-IN"/>
               </w:rPr>
               <w:lastRenderedPageBreak/>
-              <w:t xml:space="preserve">6.6.11.3 – </w:t>
-            </w:r>
-            <w:proofErr w:type="spellStart"/>
-            <w:r>
-              <w:rPr>
-                <w:rFonts w:cs="Latha"/>
-                <w:sz w:val="28"/>
-                <w:szCs w:val="28"/>
-                <w:lang w:bidi="ta-IN"/>
-              </w:rPr>
-              <w:t>Padam</w:t>
-            </w:r>
-            <w:proofErr w:type="spellEnd"/>
+              <w:t>6.6.11.3 – Padam</w:t>
+            </w:r>
           </w:p>
           <w:p>
             <w:pPr>
@@ -7555,23 +7141,14 @@
             <w:r>
               <w:rPr>
                 <w:rFonts w:cs="Latha"/>
+                <w:b/>
+                <w:bCs/>
                 <w:sz w:val="28"/>
                 <w:szCs w:val="28"/>
                 <w:lang w:bidi="ta-IN"/>
               </w:rPr>
-              <w:t xml:space="preserve">40th </w:t>
-            </w:r>
-            <w:proofErr w:type="spellStart"/>
-            <w:r>
-              <w:rPr>
-                <w:rFonts w:cs="Latha"/>
-                <w:sz w:val="28"/>
-                <w:szCs w:val="28"/>
-                <w:lang w:bidi="ta-IN"/>
-              </w:rPr>
-              <w:t>Panchaati</w:t>
-            </w:r>
-            <w:proofErr w:type="spellEnd"/>
+              <w:t>40th Panchaati</w:t>
+            </w:r>
           </w:p>
         </w:tc>
         <w:tc>
@@ -8276,51 +7853,7 @@
           <w:szCs w:val="32"/>
           <w:u w:val="single"/>
         </w:rPr>
-        <w:t xml:space="preserve">TS </w:t>
-      </w:r>
-      <w:proofErr w:type="spellStart"/>
-      <w:r>
-        <w:rPr>
-          <w:b/>
-          <w:bCs/>
-          <w:sz w:val="32"/>
-          <w:szCs w:val="32"/>
-          <w:u w:val="single"/>
-        </w:rPr>
-        <w:t>Pada</w:t>
-      </w:r>
-      <w:proofErr w:type="spellEnd"/>
-      <w:r>
-        <w:rPr>
-          <w:b/>
-          <w:bCs/>
-          <w:sz w:val="32"/>
-          <w:szCs w:val="32"/>
-          <w:u w:val="single"/>
-        </w:rPr>
-        <w:t xml:space="preserve"> </w:t>
-      </w:r>
-      <w:proofErr w:type="spellStart"/>
-      <w:r>
-        <w:rPr>
-          <w:b/>
-          <w:bCs/>
-          <w:sz w:val="32"/>
-          <w:szCs w:val="32"/>
-          <w:u w:val="single"/>
-        </w:rPr>
-        <w:t>Paatam</w:t>
-      </w:r>
-      <w:proofErr w:type="spellEnd"/>
-      <w:r>
-        <w:rPr>
-          <w:b/>
-          <w:bCs/>
-          <w:sz w:val="32"/>
-          <w:szCs w:val="32"/>
-          <w:u w:val="single"/>
-        </w:rPr>
-        <w:t xml:space="preserve"> – TS 6.6</w:t>
+        <w:t>TS Pada Paatam – TS 6.6</w:t>
       </w:r>
       <w:r>
         <w:rPr>
@@ -8479,12 +8012,16 @@
               <w:spacing w:before="0" w:line="240" w:lineRule="auto"/>
               <w:jc w:val="center"/>
               <w:rPr>
+                <w:b/>
+                <w:bCs/>
                 <w:sz w:val="32"/>
                 <w:szCs w:val="32"/>
               </w:rPr>
             </w:pPr>
             <w:r>
               <w:rPr>
+                <w:b/>
+                <w:bCs/>
                 <w:sz w:val="32"/>
                 <w:szCs w:val="32"/>
               </w:rPr>
@@ -8496,12 +8033,16 @@
               <w:spacing w:before="0" w:line="240" w:lineRule="auto"/>
               <w:jc w:val="center"/>
               <w:rPr>
+                <w:b/>
+                <w:bCs/>
                 <w:sz w:val="32"/>
                 <w:szCs w:val="32"/>
               </w:rPr>
             </w:pPr>
             <w:r>
               <w:rPr>
+                <w:b/>
+                <w:bCs/>
                 <w:sz w:val="32"/>
                 <w:szCs w:val="32"/>
               </w:rPr>
@@ -8518,12 +8059,16 @@
               <w:spacing w:before="0" w:line="240" w:lineRule="auto"/>
               <w:jc w:val="center"/>
               <w:rPr>
+                <w:b/>
+                <w:bCs/>
                 <w:sz w:val="32"/>
                 <w:szCs w:val="32"/>
               </w:rPr>
             </w:pPr>
             <w:r>
               <w:rPr>
+                <w:b/>
+                <w:bCs/>
                 <w:sz w:val="32"/>
                 <w:szCs w:val="32"/>
               </w:rPr>
@@ -8541,12 +8086,16 @@
               <w:ind w:right="-18"/>
               <w:jc w:val="center"/>
               <w:rPr>
+                <w:b/>
+                <w:bCs/>
                 <w:sz w:val="32"/>
                 <w:szCs w:val="32"/>
               </w:rPr>
             </w:pPr>
             <w:r>
               <w:rPr>
+                <w:b/>
+                <w:bCs/>
                 <w:sz w:val="32"/>
                 <w:szCs w:val="32"/>
               </w:rPr>
@@ -8567,12 +8116,16 @@
             <w:pPr>
               <w:spacing w:before="0" w:line="240" w:lineRule="auto"/>
               <w:rPr>
-                <w:sz w:val="28"/>
-                <w:szCs w:val="28"/>
-              </w:rPr>
-            </w:pPr>
-            <w:r>
-              <w:rPr>
+                <w:b/>
+                <w:bCs/>
+                <w:sz w:val="28"/>
+                <w:szCs w:val="28"/>
+              </w:rPr>
+            </w:pPr>
+            <w:r>
+              <w:rPr>
+                <w:b/>
+                <w:bCs/>
                 <w:sz w:val="28"/>
                 <w:szCs w:val="28"/>
               </w:rPr>
@@ -8580,6 +8133,8 @@
             </w:r>
             <w:r>
               <w:rPr>
+                <w:b/>
+                <w:bCs/>
                 <w:sz w:val="28"/>
                 <w:szCs w:val="28"/>
               </w:rPr>
@@ -8588,6 +8143,8 @@
             <w:proofErr w:type="spellStart"/>
             <w:r>
               <w:rPr>
+                <w:b/>
+                <w:bCs/>
                 <w:sz w:val="28"/>
                 <w:szCs w:val="28"/>
               </w:rPr>
@@ -8599,6 +8156,8 @@
             <w:pPr>
               <w:spacing w:before="0" w:line="240" w:lineRule="auto"/>
               <w:rPr>
+                <w:b/>
+                <w:bCs/>
                 <w:sz w:val="28"/>
                 <w:szCs w:val="28"/>
               </w:rPr>
@@ -8606,23 +8165,14 @@
             <w:r>
               <w:rPr>
                 <w:rFonts w:cs="Latha"/>
+                <w:b/>
+                <w:bCs/>
                 <w:sz w:val="28"/>
                 <w:szCs w:val="28"/>
                 <w:lang w:bidi="ta-IN"/>
               </w:rPr>
-              <w:t xml:space="preserve">20th </w:t>
-            </w:r>
-            <w:proofErr w:type="spellStart"/>
-            <w:r>
-              <w:rPr>
-                <w:rFonts w:cs="Latha"/>
-                <w:sz w:val="28"/>
-                <w:szCs w:val="28"/>
-                <w:lang w:bidi="ta-IN"/>
-              </w:rPr>
-              <w:t>Panchaati</w:t>
-            </w:r>
-            <w:proofErr w:type="spellEnd"/>
+              <w:t>20th Panchaati</w:t>
+            </w:r>
           </w:p>
         </w:tc>
         <w:tc>
@@ -8654,25 +8204,7 @@
                 <w:sz w:val="40"/>
                 <w:szCs w:val="40"/>
               </w:rPr>
-              <w:t xml:space="preserve"> </w:t>
-            </w:r>
-            <w:proofErr w:type="spellStart"/>
-            <w:r>
-              <w:rPr>
-                <w:rFonts w:ascii="BRH Devanagari Extra" w:hAnsi="BRH Devanagari Extra" w:cs="BRH Devanagari Extra"/>
-                <w:sz w:val="40"/>
-                <w:szCs w:val="40"/>
-              </w:rPr>
-              <w:t>ÆrÉeÉþqÉÉlÉ</w:t>
-            </w:r>
-            <w:proofErr w:type="spellEnd"/>
-            <w:r>
-              <w:rPr>
-                <w:rFonts w:ascii="BRH Devanagari Extra" w:hAnsi="BRH Devanagari Extra" w:cs="BRH Devanagari Extra"/>
-                <w:sz w:val="40"/>
-                <w:szCs w:val="40"/>
-              </w:rPr>
-              <w:t xml:space="preserve"> </w:t>
+              <w:t xml:space="preserve"> ÆrÉeÉþqÉÉlÉ </w:t>
             </w:r>
             <w:proofErr w:type="spellStart"/>
             <w:r>
@@ -8758,25 +8290,7 @@
                 <w:sz w:val="40"/>
                 <w:szCs w:val="40"/>
               </w:rPr>
-              <w:t xml:space="preserve"> </w:t>
-            </w:r>
-            <w:proofErr w:type="spellStart"/>
-            <w:r>
-              <w:rPr>
-                <w:rFonts w:ascii="BRH Devanagari Extra" w:hAnsi="BRH Devanagari Extra" w:cs="BRH Devanagari Extra"/>
-                <w:sz w:val="40"/>
-                <w:szCs w:val="40"/>
-              </w:rPr>
-              <w:t>ÆrÉeÉþqÉÉlÉ</w:t>
-            </w:r>
-            <w:proofErr w:type="spellEnd"/>
-            <w:r>
-              <w:rPr>
-                <w:rFonts w:ascii="BRH Devanagari Extra" w:hAnsi="BRH Devanagari Extra" w:cs="BRH Devanagari Extra"/>
-                <w:sz w:val="40"/>
-                <w:szCs w:val="40"/>
-              </w:rPr>
-              <w:t xml:space="preserve"> </w:t>
+              <w:t xml:space="preserve"> ÆrÉeÉþqÉÉlÉ </w:t>
             </w:r>
             <w:proofErr w:type="spellStart"/>
             <w:r>
@@ -8846,12 +8360,16 @@
             <w:pPr>
               <w:spacing w:before="0" w:line="240" w:lineRule="auto"/>
               <w:rPr>
-                <w:sz w:val="28"/>
-                <w:szCs w:val="28"/>
-              </w:rPr>
-            </w:pPr>
-            <w:r>
-              <w:rPr>
+                <w:b/>
+                <w:bCs/>
+                <w:sz w:val="28"/>
+                <w:szCs w:val="28"/>
+              </w:rPr>
+            </w:pPr>
+            <w:r>
+              <w:rPr>
+                <w:b/>
+                <w:bCs/>
                 <w:sz w:val="28"/>
                 <w:szCs w:val="28"/>
               </w:rPr>
@@ -8859,6 +8377,8 @@
             </w:r>
             <w:r>
               <w:rPr>
+                <w:b/>
+                <w:bCs/>
                 <w:sz w:val="28"/>
                 <w:szCs w:val="28"/>
               </w:rPr>
@@ -8867,6 +8387,8 @@
             <w:proofErr w:type="spellStart"/>
             <w:r>
               <w:rPr>
+                <w:b/>
+                <w:bCs/>
                 <w:sz w:val="28"/>
                 <w:szCs w:val="28"/>
               </w:rPr>
@@ -8878,6 +8400,8 @@
             <w:pPr>
               <w:spacing w:before="0" w:line="240" w:lineRule="auto"/>
               <w:rPr>
+                <w:b/>
+                <w:bCs/>
                 <w:sz w:val="28"/>
                 <w:szCs w:val="28"/>
               </w:rPr>
@@ -8885,23 +8409,14 @@
             <w:r>
               <w:rPr>
                 <w:rFonts w:cs="Latha"/>
+                <w:b/>
+                <w:bCs/>
                 <w:sz w:val="28"/>
                 <w:szCs w:val="28"/>
                 <w:lang w:bidi="ta-IN"/>
               </w:rPr>
-              <w:t xml:space="preserve">26th </w:t>
-            </w:r>
-            <w:proofErr w:type="spellStart"/>
-            <w:r>
-              <w:rPr>
-                <w:rFonts w:cs="Latha"/>
-                <w:sz w:val="28"/>
-                <w:szCs w:val="28"/>
-                <w:lang w:bidi="ta-IN"/>
-              </w:rPr>
-              <w:t>Panchaati</w:t>
-            </w:r>
-            <w:proofErr w:type="spellEnd"/>
+              <w:t>26th Panchaati</w:t>
+            </w:r>
           </w:p>
         </w:tc>
         <w:tc>
@@ -9150,7 +8665,7 @@
 </file>
 
 <file path=word/endnotes.xml><?xml version="1.0" encoding="utf-8"?>
-<w:endnotes xmlns:wpc="http://schemas.microsoft.com/office/word/2010/wordprocessingCanvas" xmlns:cx="http://schemas.microsoft.com/office/drawing/2014/chartex" xmlns:cx1="http://schemas.microsoft.com/office/drawing/2015/9/8/chartex" xmlns:mc="http://schemas.openxmlformats.org/markup-compatibility/2006" xmlns:o="urn:schemas-microsoft-com:office:office" xmlns:r="http://schemas.openxmlformats.org/officeDocument/2006/relationships" xmlns:m="http://schemas.openxmlformats.org/officeDocument/2006/math" xmlns:v="urn:schemas-microsoft-com:vml" xmlns:wp14="http://schemas.microsoft.com/office/word/2010/wordprocessingDrawing" xmlns:wp="http://schemas.openxmlformats.org/drawingml/2006/wordprocessingDrawing" xmlns:w10="urn:schemas-microsoft-com:office:word" xmlns:w="http://schemas.openxmlformats.org/wordprocessingml/2006/main" xmlns:w14="http://schemas.microsoft.com/office/word/2010/wordml" xmlns:w15="http://schemas.microsoft.com/office/word/2012/wordml" xmlns:w16se="http://schemas.microsoft.com/office/word/2015/wordml/symex" xmlns:wpg="http://schemas.microsoft.com/office/word/2010/wordprocessingGroup" xmlns:wpi="http://schemas.microsoft.com/office/word/2010/wordprocessingInk" xmlns:wne="http://schemas.microsoft.com/office/word/2006/wordml" xmlns:wps="http://schemas.microsoft.com/office/word/2010/wordprocessingShape" mc:Ignorable="w14 w15 w16se wp14">
+<w:endnotes xmlns:wpc="http://schemas.microsoft.com/office/word/2010/wordprocessingCanvas" xmlns:cx="http://schemas.microsoft.com/office/drawing/2014/chartex" xmlns:cx1="http://schemas.microsoft.com/office/drawing/2015/9/8/chartex" xmlns:cx2="http://schemas.microsoft.com/office/drawing/2015/10/21/chartex" xmlns:cx3="http://schemas.microsoft.com/office/drawing/2016/5/9/chartex" xmlns:cx4="http://schemas.microsoft.com/office/drawing/2016/5/10/chartex" xmlns:cx5="http://schemas.microsoft.com/office/drawing/2016/5/11/chartex" xmlns:cx6="http://schemas.microsoft.com/office/drawing/2016/5/12/chartex" xmlns:cx7="http://schemas.microsoft.com/office/drawing/2016/5/13/chartex" xmlns:cx8="http://schemas.microsoft.com/office/drawing/2016/5/14/chartex" xmlns:mc="http://schemas.openxmlformats.org/markup-compatibility/2006" xmlns:aink="http://schemas.microsoft.com/office/drawing/2016/ink" xmlns:am3d="http://schemas.microsoft.com/office/drawing/2017/model3d" xmlns:o="urn:schemas-microsoft-com:office:office" xmlns:r="http://schemas.openxmlformats.org/officeDocument/2006/relationships" xmlns:m="http://schemas.openxmlformats.org/officeDocument/2006/math" xmlns:v="urn:schemas-microsoft-com:vml" xmlns:wp14="http://schemas.microsoft.com/office/word/2010/wordprocessingDrawing" xmlns:wp="http://schemas.openxmlformats.org/drawingml/2006/wordprocessingDrawing" xmlns:w10="urn:schemas-microsoft-com:office:word" xmlns:w="http://schemas.openxmlformats.org/wordprocessingml/2006/main" xmlns:w14="http://schemas.microsoft.com/office/word/2010/wordml" xmlns:w15="http://schemas.microsoft.com/office/word/2012/wordml" xmlns:w16cex="http://schemas.microsoft.com/office/word/2018/wordml/cex" xmlns:w16cid="http://schemas.microsoft.com/office/word/2016/wordml/cid" xmlns:w16="http://schemas.microsoft.com/office/word/2018/wordml" xmlns:w16sdtdh="http://schemas.microsoft.com/office/word/2020/wordml/sdtdatahash" xmlns:w16se="http://schemas.microsoft.com/office/word/2015/wordml/symex" xmlns:wpg="http://schemas.microsoft.com/office/word/2010/wordprocessingGroup" xmlns:wpi="http://schemas.microsoft.com/office/word/2010/wordprocessingInk" xmlns:wne="http://schemas.microsoft.com/office/word/2006/wordml" xmlns:wps="http://schemas.microsoft.com/office/word/2010/wordprocessingShape" mc:Ignorable="w14 w15 w16se w16cid w16 w16cex w16sdtdh wp14">
   <w:endnote w:type="separator" w:id="-1">
     <w:p>
       <w:pPr>
@@ -9175,7 +8690,7 @@
 </file>
 
 <file path=word/footer1.xml><?xml version="1.0" encoding="utf-8"?>
-<w:ftr xmlns:wpc="http://schemas.microsoft.com/office/word/2010/wordprocessingCanvas" xmlns:cx="http://schemas.microsoft.com/office/drawing/2014/chartex" xmlns:cx1="http://schemas.microsoft.com/office/drawing/2015/9/8/chartex" xmlns:mc="http://schemas.openxmlformats.org/markup-compatibility/2006" xmlns:o="urn:schemas-microsoft-com:office:office" xmlns:r="http://schemas.openxmlformats.org/officeDocument/2006/relationships" xmlns:m="http://schemas.openxmlformats.org/officeDocument/2006/math" xmlns:v="urn:schemas-microsoft-com:vml" xmlns:wp14="http://schemas.microsoft.com/office/word/2010/wordprocessingDrawing" xmlns:wp="http://schemas.openxmlformats.org/drawingml/2006/wordprocessingDrawing" xmlns:w10="urn:schemas-microsoft-com:office:word" xmlns:w="http://schemas.openxmlformats.org/wordprocessingml/2006/main" xmlns:w14="http://schemas.microsoft.com/office/word/2010/wordml" xmlns:w15="http://schemas.microsoft.com/office/word/2012/wordml" xmlns:w16se="http://schemas.microsoft.com/office/word/2015/wordml/symex" xmlns:wpg="http://schemas.microsoft.com/office/word/2010/wordprocessingGroup" xmlns:wpi="http://schemas.microsoft.com/office/word/2010/wordprocessingInk" xmlns:wne="http://schemas.microsoft.com/office/word/2006/wordml" xmlns:wps="http://schemas.microsoft.com/office/word/2010/wordprocessingShape" mc:Ignorable="w14 w15 w16se wp14">
+<w:ftr xmlns:wpc="http://schemas.microsoft.com/office/word/2010/wordprocessingCanvas" xmlns:cx="http://schemas.microsoft.com/office/drawing/2014/chartex" xmlns:cx1="http://schemas.microsoft.com/office/drawing/2015/9/8/chartex" xmlns:cx2="http://schemas.microsoft.com/office/drawing/2015/10/21/chartex" xmlns:cx3="http://schemas.microsoft.com/office/drawing/2016/5/9/chartex" xmlns:cx4="http://schemas.microsoft.com/office/drawing/2016/5/10/chartex" xmlns:cx5="http://schemas.microsoft.com/office/drawing/2016/5/11/chartex" xmlns:cx6="http://schemas.microsoft.com/office/drawing/2016/5/12/chartex" xmlns:cx7="http://schemas.microsoft.com/office/drawing/2016/5/13/chartex" xmlns:cx8="http://schemas.microsoft.com/office/drawing/2016/5/14/chartex" xmlns:mc="http://schemas.openxmlformats.org/markup-compatibility/2006" xmlns:aink="http://schemas.microsoft.com/office/drawing/2016/ink" xmlns:am3d="http://schemas.microsoft.com/office/drawing/2017/model3d" xmlns:o="urn:schemas-microsoft-com:office:office" xmlns:r="http://schemas.openxmlformats.org/officeDocument/2006/relationships" xmlns:m="http://schemas.openxmlformats.org/officeDocument/2006/math" xmlns:v="urn:schemas-microsoft-com:vml" xmlns:wp14="http://schemas.microsoft.com/office/word/2010/wordprocessingDrawing" xmlns:wp="http://schemas.openxmlformats.org/drawingml/2006/wordprocessingDrawing" xmlns:w10="urn:schemas-microsoft-com:office:word" xmlns:w="http://schemas.openxmlformats.org/wordprocessingml/2006/main" xmlns:w14="http://schemas.microsoft.com/office/word/2010/wordml" xmlns:w15="http://schemas.microsoft.com/office/word/2012/wordml" xmlns:w16cex="http://schemas.microsoft.com/office/word/2018/wordml/cex" xmlns:w16cid="http://schemas.microsoft.com/office/word/2016/wordml/cid" xmlns:w16="http://schemas.microsoft.com/office/word/2018/wordml" xmlns:w16sdtdh="http://schemas.microsoft.com/office/word/2020/wordml/sdtdatahash" xmlns:w16se="http://schemas.microsoft.com/office/word/2015/wordml/symex" xmlns:wpg="http://schemas.microsoft.com/office/word/2010/wordprocessingGroup" xmlns:wpi="http://schemas.microsoft.com/office/word/2010/wordprocessingInk" xmlns:wne="http://schemas.microsoft.com/office/word/2006/wordml" xmlns:wps="http://schemas.microsoft.com/office/word/2010/wordprocessingShape" mc:Ignorable="w14 w15 w16se w16cid w16 w16cex w16sdtdh wp14">
   <w:p>
     <w:pPr>
       <w:pBdr>
@@ -9356,7 +8871,7 @@
 </file>
 
 <file path=word/footer2.xml><?xml version="1.0" encoding="utf-8"?>
-<w:ftr xmlns:wpc="http://schemas.microsoft.com/office/word/2010/wordprocessingCanvas" xmlns:cx="http://schemas.microsoft.com/office/drawing/2014/chartex" xmlns:cx1="http://schemas.microsoft.com/office/drawing/2015/9/8/chartex" xmlns:mc="http://schemas.openxmlformats.org/markup-compatibility/2006" xmlns:o="urn:schemas-microsoft-com:office:office" xmlns:r="http://schemas.openxmlformats.org/officeDocument/2006/relationships" xmlns:m="http://schemas.openxmlformats.org/officeDocument/2006/math" xmlns:v="urn:schemas-microsoft-com:vml" xmlns:wp14="http://schemas.microsoft.com/office/word/2010/wordprocessingDrawing" xmlns:wp="http://schemas.openxmlformats.org/drawingml/2006/wordprocessingDrawing" xmlns:w10="urn:schemas-microsoft-com:office:word" xmlns:w="http://schemas.openxmlformats.org/wordprocessingml/2006/main" xmlns:w14="http://schemas.microsoft.com/office/word/2010/wordml" xmlns:w15="http://schemas.microsoft.com/office/word/2012/wordml" xmlns:w16se="http://schemas.microsoft.com/office/word/2015/wordml/symex" xmlns:wpg="http://schemas.microsoft.com/office/word/2010/wordprocessingGroup" xmlns:wpi="http://schemas.microsoft.com/office/word/2010/wordprocessingInk" xmlns:wne="http://schemas.microsoft.com/office/word/2006/wordml" xmlns:wps="http://schemas.microsoft.com/office/word/2010/wordprocessingShape" mc:Ignorable="w14 w15 w16se wp14">
+<w:ftr xmlns:wpc="http://schemas.microsoft.com/office/word/2010/wordprocessingCanvas" xmlns:cx="http://schemas.microsoft.com/office/drawing/2014/chartex" xmlns:cx1="http://schemas.microsoft.com/office/drawing/2015/9/8/chartex" xmlns:cx2="http://schemas.microsoft.com/office/drawing/2015/10/21/chartex" xmlns:cx3="http://schemas.microsoft.com/office/drawing/2016/5/9/chartex" xmlns:cx4="http://schemas.microsoft.com/office/drawing/2016/5/10/chartex" xmlns:cx5="http://schemas.microsoft.com/office/drawing/2016/5/11/chartex" xmlns:cx6="http://schemas.microsoft.com/office/drawing/2016/5/12/chartex" xmlns:cx7="http://schemas.microsoft.com/office/drawing/2016/5/13/chartex" xmlns:cx8="http://schemas.microsoft.com/office/drawing/2016/5/14/chartex" xmlns:mc="http://schemas.openxmlformats.org/markup-compatibility/2006" xmlns:aink="http://schemas.microsoft.com/office/drawing/2016/ink" xmlns:am3d="http://schemas.microsoft.com/office/drawing/2017/model3d" xmlns:o="urn:schemas-microsoft-com:office:office" xmlns:r="http://schemas.openxmlformats.org/officeDocument/2006/relationships" xmlns:m="http://schemas.openxmlformats.org/officeDocument/2006/math" xmlns:v="urn:schemas-microsoft-com:vml" xmlns:wp14="http://schemas.microsoft.com/office/word/2010/wordprocessingDrawing" xmlns:wp="http://schemas.openxmlformats.org/drawingml/2006/wordprocessingDrawing" xmlns:w10="urn:schemas-microsoft-com:office:word" xmlns:w="http://schemas.openxmlformats.org/wordprocessingml/2006/main" xmlns:w14="http://schemas.microsoft.com/office/word/2010/wordml" xmlns:w15="http://schemas.microsoft.com/office/word/2012/wordml" xmlns:w16cex="http://schemas.microsoft.com/office/word/2018/wordml/cex" xmlns:w16cid="http://schemas.microsoft.com/office/word/2016/wordml/cid" xmlns:w16="http://schemas.microsoft.com/office/word/2018/wordml" xmlns:w16sdtdh="http://schemas.microsoft.com/office/word/2020/wordml/sdtdatahash" xmlns:w16se="http://schemas.microsoft.com/office/word/2015/wordml/symex" xmlns:wpg="http://schemas.microsoft.com/office/word/2010/wordprocessingGroup" xmlns:wpi="http://schemas.microsoft.com/office/word/2010/wordprocessingInk" xmlns:wne="http://schemas.microsoft.com/office/word/2006/wordml" xmlns:wps="http://schemas.microsoft.com/office/word/2010/wordprocessingShape" mc:Ignorable="w14 w15 w16se w16cid w16 w16cex w16sdtdh wp14">
   <w:p>
     <w:pPr>
       <w:pBdr>
@@ -9551,7 +9066,7 @@
 </file>
 
 <file path=word/footnotes.xml><?xml version="1.0" encoding="utf-8"?>
-<w:footnotes xmlns:wpc="http://schemas.microsoft.com/office/word/2010/wordprocessingCanvas" xmlns:cx="http://schemas.microsoft.com/office/drawing/2014/chartex" xmlns:cx1="http://schemas.microsoft.com/office/drawing/2015/9/8/chartex" xmlns:mc="http://schemas.openxmlformats.org/markup-compatibility/2006" xmlns:o="urn:schemas-microsoft-com:office:office" xmlns:r="http://schemas.openxmlformats.org/officeDocument/2006/relationships" xmlns:m="http://schemas.openxmlformats.org/officeDocument/2006/math" xmlns:v="urn:schemas-microsoft-com:vml" xmlns:wp14="http://schemas.microsoft.com/office/word/2010/wordprocessingDrawing" xmlns:wp="http://schemas.openxmlformats.org/drawingml/2006/wordprocessingDrawing" xmlns:w10="urn:schemas-microsoft-com:office:word" xmlns:w="http://schemas.openxmlformats.org/wordprocessingml/2006/main" xmlns:w14="http://schemas.microsoft.com/office/word/2010/wordml" xmlns:w15="http://schemas.microsoft.com/office/word/2012/wordml" xmlns:w16se="http://schemas.microsoft.com/office/word/2015/wordml/symex" xmlns:wpg="http://schemas.microsoft.com/office/word/2010/wordprocessingGroup" xmlns:wpi="http://schemas.microsoft.com/office/word/2010/wordprocessingInk" xmlns:wne="http://schemas.microsoft.com/office/word/2006/wordml" xmlns:wps="http://schemas.microsoft.com/office/word/2010/wordprocessingShape" mc:Ignorable="w14 w15 w16se wp14">
+<w:footnotes xmlns:wpc="http://schemas.microsoft.com/office/word/2010/wordprocessingCanvas" xmlns:cx="http://schemas.microsoft.com/office/drawing/2014/chartex" xmlns:cx1="http://schemas.microsoft.com/office/drawing/2015/9/8/chartex" xmlns:cx2="http://schemas.microsoft.com/office/drawing/2015/10/21/chartex" xmlns:cx3="http://schemas.microsoft.com/office/drawing/2016/5/9/chartex" xmlns:cx4="http://schemas.microsoft.com/office/drawing/2016/5/10/chartex" xmlns:cx5="http://schemas.microsoft.com/office/drawing/2016/5/11/chartex" xmlns:cx6="http://schemas.microsoft.com/office/drawing/2016/5/12/chartex" xmlns:cx7="http://schemas.microsoft.com/office/drawing/2016/5/13/chartex" xmlns:cx8="http://schemas.microsoft.com/office/drawing/2016/5/14/chartex" xmlns:mc="http://schemas.openxmlformats.org/markup-compatibility/2006" xmlns:aink="http://schemas.microsoft.com/office/drawing/2016/ink" xmlns:am3d="http://schemas.microsoft.com/office/drawing/2017/model3d" xmlns:o="urn:schemas-microsoft-com:office:office" xmlns:r="http://schemas.openxmlformats.org/officeDocument/2006/relationships" xmlns:m="http://schemas.openxmlformats.org/officeDocument/2006/math" xmlns:v="urn:schemas-microsoft-com:vml" xmlns:wp14="http://schemas.microsoft.com/office/word/2010/wordprocessingDrawing" xmlns:wp="http://schemas.openxmlformats.org/drawingml/2006/wordprocessingDrawing" xmlns:w10="urn:schemas-microsoft-com:office:word" xmlns:w="http://schemas.openxmlformats.org/wordprocessingml/2006/main" xmlns:w14="http://schemas.microsoft.com/office/word/2010/wordml" xmlns:w15="http://schemas.microsoft.com/office/word/2012/wordml" xmlns:w16cex="http://schemas.microsoft.com/office/word/2018/wordml/cex" xmlns:w16cid="http://schemas.microsoft.com/office/word/2016/wordml/cid" xmlns:w16="http://schemas.microsoft.com/office/word/2018/wordml" xmlns:w16sdtdh="http://schemas.microsoft.com/office/word/2020/wordml/sdtdatahash" xmlns:w16se="http://schemas.microsoft.com/office/word/2015/wordml/symex" xmlns:wpg="http://schemas.microsoft.com/office/word/2010/wordprocessingGroup" xmlns:wpi="http://schemas.microsoft.com/office/word/2010/wordprocessingInk" xmlns:wne="http://schemas.microsoft.com/office/word/2006/wordml" xmlns:wps="http://schemas.microsoft.com/office/word/2010/wordprocessingShape" mc:Ignorable="w14 w15 w16se w16cid w16 w16cex w16sdtdh wp14">
   <w:footnote w:type="separator" w:id="-1">
     <w:p>
       <w:pPr>
@@ -9576,7 +9091,7 @@
 </file>
 
 <file path=word/header1.xml><?xml version="1.0" encoding="utf-8"?>
-<w:hdr xmlns:wpc="http://schemas.microsoft.com/office/word/2010/wordprocessingCanvas" xmlns:cx="http://schemas.microsoft.com/office/drawing/2014/chartex" xmlns:cx1="http://schemas.microsoft.com/office/drawing/2015/9/8/chartex" xmlns:mc="http://schemas.openxmlformats.org/markup-compatibility/2006" xmlns:o="urn:schemas-microsoft-com:office:office" xmlns:r="http://schemas.openxmlformats.org/officeDocument/2006/relationships" xmlns:m="http://schemas.openxmlformats.org/officeDocument/2006/math" xmlns:v="urn:schemas-microsoft-com:vml" xmlns:wp14="http://schemas.microsoft.com/office/word/2010/wordprocessingDrawing" xmlns:wp="http://schemas.openxmlformats.org/drawingml/2006/wordprocessingDrawing" xmlns:w10="urn:schemas-microsoft-com:office:word" xmlns:w="http://schemas.openxmlformats.org/wordprocessingml/2006/main" xmlns:w14="http://schemas.microsoft.com/office/word/2010/wordml" xmlns:w15="http://schemas.microsoft.com/office/word/2012/wordml" xmlns:w16se="http://schemas.microsoft.com/office/word/2015/wordml/symex" xmlns:wpg="http://schemas.microsoft.com/office/word/2010/wordprocessingGroup" xmlns:wpi="http://schemas.microsoft.com/office/word/2010/wordprocessingInk" xmlns:wne="http://schemas.microsoft.com/office/word/2006/wordml" xmlns:wps="http://schemas.microsoft.com/office/word/2010/wordprocessingShape" mc:Ignorable="w14 w15 w16se wp14">
+<w:hdr xmlns:wpc="http://schemas.microsoft.com/office/word/2010/wordprocessingCanvas" xmlns:cx="http://schemas.microsoft.com/office/drawing/2014/chartex" xmlns:cx1="http://schemas.microsoft.com/office/drawing/2015/9/8/chartex" xmlns:cx2="http://schemas.microsoft.com/office/drawing/2015/10/21/chartex" xmlns:cx3="http://schemas.microsoft.com/office/drawing/2016/5/9/chartex" xmlns:cx4="http://schemas.microsoft.com/office/drawing/2016/5/10/chartex" xmlns:cx5="http://schemas.microsoft.com/office/drawing/2016/5/11/chartex" xmlns:cx6="http://schemas.microsoft.com/office/drawing/2016/5/12/chartex" xmlns:cx7="http://schemas.microsoft.com/office/drawing/2016/5/13/chartex" xmlns:cx8="http://schemas.microsoft.com/office/drawing/2016/5/14/chartex" xmlns:mc="http://schemas.openxmlformats.org/markup-compatibility/2006" xmlns:aink="http://schemas.microsoft.com/office/drawing/2016/ink" xmlns:am3d="http://schemas.microsoft.com/office/drawing/2017/model3d" xmlns:o="urn:schemas-microsoft-com:office:office" xmlns:r="http://schemas.openxmlformats.org/officeDocument/2006/relationships" xmlns:m="http://schemas.openxmlformats.org/officeDocument/2006/math" xmlns:v="urn:schemas-microsoft-com:vml" xmlns:wp14="http://schemas.microsoft.com/office/word/2010/wordprocessingDrawing" xmlns:wp="http://schemas.openxmlformats.org/drawingml/2006/wordprocessingDrawing" xmlns:w10="urn:schemas-microsoft-com:office:word" xmlns:w="http://schemas.openxmlformats.org/wordprocessingml/2006/main" xmlns:w14="http://schemas.microsoft.com/office/word/2010/wordml" xmlns:w15="http://schemas.microsoft.com/office/word/2012/wordml" xmlns:w16cex="http://schemas.microsoft.com/office/word/2018/wordml/cex" xmlns:w16cid="http://schemas.microsoft.com/office/word/2016/wordml/cid" xmlns:w16="http://schemas.microsoft.com/office/word/2018/wordml" xmlns:w16sdtdh="http://schemas.microsoft.com/office/word/2020/wordml/sdtdatahash" xmlns:w16se="http://schemas.microsoft.com/office/word/2015/wordml/symex" xmlns:wpg="http://schemas.microsoft.com/office/word/2010/wordprocessingGroup" xmlns:wpi="http://schemas.microsoft.com/office/word/2010/wordprocessingInk" xmlns:wne="http://schemas.microsoft.com/office/word/2006/wordml" xmlns:wps="http://schemas.microsoft.com/office/word/2010/wordprocessingShape" mc:Ignorable="w14 w15 w16se w16cid w16 w16cex w16sdtdh wp14">
   <w:p>
     <w:pPr>
       <w:pStyle w:val="Header"/>
@@ -9597,7 +9112,7 @@
 </file>
 
 <file path=word/header2.xml><?xml version="1.0" encoding="utf-8"?>
-<w:hdr xmlns:wpc="http://schemas.microsoft.com/office/word/2010/wordprocessingCanvas" xmlns:cx="http://schemas.microsoft.com/office/drawing/2014/chartex" xmlns:cx1="http://schemas.microsoft.com/office/drawing/2015/9/8/chartex" xmlns:mc="http://schemas.openxmlformats.org/markup-compatibility/2006" xmlns:o="urn:schemas-microsoft-com:office:office" xmlns:r="http://schemas.openxmlformats.org/officeDocument/2006/relationships" xmlns:m="http://schemas.openxmlformats.org/officeDocument/2006/math" xmlns:v="urn:schemas-microsoft-com:vml" xmlns:wp14="http://schemas.microsoft.com/office/word/2010/wordprocessingDrawing" xmlns:wp="http://schemas.openxmlformats.org/drawingml/2006/wordprocessingDrawing" xmlns:w10="urn:schemas-microsoft-com:office:word" xmlns:w="http://schemas.openxmlformats.org/wordprocessingml/2006/main" xmlns:w14="http://schemas.microsoft.com/office/word/2010/wordml" xmlns:w15="http://schemas.microsoft.com/office/word/2012/wordml" xmlns:w16se="http://schemas.microsoft.com/office/word/2015/wordml/symex" xmlns:wpg="http://schemas.microsoft.com/office/word/2010/wordprocessingGroup" xmlns:wpi="http://schemas.microsoft.com/office/word/2010/wordprocessingInk" xmlns:wne="http://schemas.microsoft.com/office/word/2006/wordml" xmlns:wps="http://schemas.microsoft.com/office/word/2010/wordprocessingShape" mc:Ignorable="w14 w15 w16se wp14">
+<w:hdr xmlns:wpc="http://schemas.microsoft.com/office/word/2010/wordprocessingCanvas" xmlns:cx="http://schemas.microsoft.com/office/drawing/2014/chartex" xmlns:cx1="http://schemas.microsoft.com/office/drawing/2015/9/8/chartex" xmlns:cx2="http://schemas.microsoft.com/office/drawing/2015/10/21/chartex" xmlns:cx3="http://schemas.microsoft.com/office/drawing/2016/5/9/chartex" xmlns:cx4="http://schemas.microsoft.com/office/drawing/2016/5/10/chartex" xmlns:cx5="http://schemas.microsoft.com/office/drawing/2016/5/11/chartex" xmlns:cx6="http://schemas.microsoft.com/office/drawing/2016/5/12/chartex" xmlns:cx7="http://schemas.microsoft.com/office/drawing/2016/5/13/chartex" xmlns:cx8="http://schemas.microsoft.com/office/drawing/2016/5/14/chartex" xmlns:mc="http://schemas.openxmlformats.org/markup-compatibility/2006" xmlns:aink="http://schemas.microsoft.com/office/drawing/2016/ink" xmlns:am3d="http://schemas.microsoft.com/office/drawing/2017/model3d" xmlns:o="urn:schemas-microsoft-com:office:office" xmlns:r="http://schemas.openxmlformats.org/officeDocument/2006/relationships" xmlns:m="http://schemas.openxmlformats.org/officeDocument/2006/math" xmlns:v="urn:schemas-microsoft-com:vml" xmlns:wp14="http://schemas.microsoft.com/office/word/2010/wordprocessingDrawing" xmlns:wp="http://schemas.openxmlformats.org/drawingml/2006/wordprocessingDrawing" xmlns:w10="urn:schemas-microsoft-com:office:word" xmlns:w="http://schemas.openxmlformats.org/wordprocessingml/2006/main" xmlns:w14="http://schemas.microsoft.com/office/word/2010/wordml" xmlns:w15="http://schemas.microsoft.com/office/word/2012/wordml" xmlns:w16cex="http://schemas.microsoft.com/office/word/2018/wordml/cex" xmlns:w16cid="http://schemas.microsoft.com/office/word/2016/wordml/cid" xmlns:w16="http://schemas.microsoft.com/office/word/2018/wordml" xmlns:w16sdtdh="http://schemas.microsoft.com/office/word/2020/wordml/sdtdatahash" xmlns:w16se="http://schemas.microsoft.com/office/word/2015/wordml/symex" xmlns:wpg="http://schemas.microsoft.com/office/word/2010/wordprocessingGroup" xmlns:wpi="http://schemas.microsoft.com/office/word/2010/wordprocessingInk" xmlns:wne="http://schemas.microsoft.com/office/word/2006/wordml" xmlns:wps="http://schemas.microsoft.com/office/word/2010/wordprocessingShape" mc:Ignorable="w14 w15 w16se w16cid w16 w16cex w16sdtdh wp14">
   <w:p>
     <w:pPr>
       <w:pStyle w:val="Header"/>
@@ -9610,7 +9125,7 @@
 </file>
 
 <file path=word/styles.xml><?xml version="1.0" encoding="utf-8"?>
-<w:styles xmlns:mc="http://schemas.openxmlformats.org/markup-compatibility/2006" xmlns:r="http://schemas.openxmlformats.org/officeDocument/2006/relationships" xmlns:w="http://schemas.openxmlformats.org/wordprocessingml/2006/main" xmlns:w14="http://schemas.microsoft.com/office/word/2010/wordml" xmlns:w15="http://schemas.microsoft.com/office/word/2012/wordml" xmlns:w16se="http://schemas.microsoft.com/office/word/2015/wordml/symex" mc:Ignorable="w14 w15 w16se">
+<w:styles xmlns:mc="http://schemas.openxmlformats.org/markup-compatibility/2006" xmlns:r="http://schemas.openxmlformats.org/officeDocument/2006/relationships" xmlns:w="http://schemas.openxmlformats.org/wordprocessingml/2006/main" xmlns:w14="http://schemas.microsoft.com/office/word/2010/wordml" xmlns:w15="http://schemas.microsoft.com/office/word/2012/wordml" xmlns:w16cex="http://schemas.microsoft.com/office/word/2018/wordml/cex" xmlns:w16cid="http://schemas.microsoft.com/office/word/2016/wordml/cid" xmlns:w16="http://schemas.microsoft.com/office/word/2018/wordml" xmlns:w16sdtdh="http://schemas.microsoft.com/office/word/2020/wordml/sdtdatahash" xmlns:w16se="http://schemas.microsoft.com/office/word/2015/wordml/symex" mc:Ignorable="w14 w15 w16se w16cid w16 w16cex w16sdtdh">
   <w:docDefaults>
     <w:rPrDefault>
       <w:rPr>
@@ -9620,7 +9135,7 @@
     </w:rPrDefault>
     <w:pPrDefault/>
   </w:docDefaults>
-  <w:latentStyles w:defLockedState="0" w:defUIPriority="99" w:defSemiHidden="0" w:defUnhideWhenUsed="0" w:defQFormat="0" w:count="371">
+  <w:latentStyles w:defLockedState="0" w:defUIPriority="99" w:defSemiHidden="0" w:defUnhideWhenUsed="0" w:defQFormat="0" w:count="376">
     <w:lsdException w:name="Normal" w:uiPriority="0" w:qFormat="1"/>
     <w:lsdException w:name="heading 1" w:uiPriority="9" w:qFormat="1"/>
     <w:lsdException w:name="heading 2" w:semiHidden="1" w:uiPriority="9" w:unhideWhenUsed="1" w:qFormat="1"/>
@@ -9726,7 +9241,6 @@
     <w:lsdException w:name="HTML Sample" w:semiHidden="1" w:unhideWhenUsed="1"/>
     <w:lsdException w:name="HTML Typewriter" w:semiHidden="1" w:unhideWhenUsed="1"/>
     <w:lsdException w:name="HTML Variable" w:semiHidden="1" w:unhideWhenUsed="1"/>
-    <w:lsdException w:name="Normal Table" w:semiHidden="1" w:unhideWhenUsed="1"/>
     <w:lsdException w:name="annotation subject" w:semiHidden="1" w:unhideWhenUsed="1"/>
     <w:lsdException w:name="No List" w:semiHidden="1" w:unhideWhenUsed="1"/>
     <w:lsdException w:name="Outline List 1" w:semiHidden="1" w:unhideWhenUsed="1"/>
@@ -9769,11 +9283,8 @@
     <w:lsdException w:name="Table Contemporary" w:semiHidden="1" w:unhideWhenUsed="1"/>
     <w:lsdException w:name="Table Elegant" w:semiHidden="1" w:unhideWhenUsed="1"/>
     <w:lsdException w:name="Table Professional" w:semiHidden="1" w:unhideWhenUsed="1"/>
-    <w:lsdException w:name="Table Subtle 1" w:semiHidden="1" w:unhideWhenUsed="1"/>
     <w:lsdException w:name="Table Subtle 2" w:semiHidden="1" w:unhideWhenUsed="1"/>
     <w:lsdException w:name="Table Web 1" w:semiHidden="1" w:unhideWhenUsed="1"/>
-    <w:lsdException w:name="Table Web 2" w:semiHidden="1" w:unhideWhenUsed="1"/>
-    <w:lsdException w:name="Table Web 3" w:semiHidden="1" w:unhideWhenUsed="1"/>
     <w:lsdException w:name="Balloon Text" w:semiHidden="1" w:unhideWhenUsed="1"/>
     <w:lsdException w:name="Table Grid" w:uiPriority="59"/>
     <w:lsdException w:name="Table Theme" w:semiHidden="1" w:unhideWhenUsed="1"/>
@@ -9992,6 +9503,11 @@
     <w:lsdException w:name="List Table 5 Dark Accent 6" w:uiPriority="50"/>
     <w:lsdException w:name="List Table 6 Colorful Accent 6" w:uiPriority="51"/>
     <w:lsdException w:name="List Table 7 Colorful Accent 6" w:uiPriority="52"/>
+    <w:lsdException w:name="Mention" w:semiHidden="1" w:unhideWhenUsed="1"/>
+    <w:lsdException w:name="Smart Hyperlink" w:semiHidden="1" w:unhideWhenUsed="1"/>
+    <w:lsdException w:name="Hashtag" w:semiHidden="1" w:unhideWhenUsed="1"/>
+    <w:lsdException w:name="Unresolved Mention" w:semiHidden="1" w:unhideWhenUsed="1"/>
+    <w:lsdException w:name="Smart Link" w:semiHidden="1" w:unhideWhenUsed="1"/>
   </w:latentStyles>
   <w:style w:type="paragraph" w:default="1" w:styleId="Normal">
     <w:name w:val="Normal"/>

</xml_diff>

<commit_message>
nmv 22 01 2024
</commit_message>
<xml_diff>
--- a/TS-Padam/TS-6.6/TS 6.6 Sanskrit Pada Paatam Corrections.docx
+++ b/TS-Padam/TS-6.6/TS 6.6 Sanskrit Pada Paatam Corrections.docx
@@ -81,7 +81,18 @@
           <w:szCs w:val="32"/>
           <w:u w:val="single"/>
         </w:rPr>
-        <w:t xml:space="preserve">Observed till </w:t>
+        <w:t xml:space="preserve">Observed </w:t>
+      </w:r>
+      <w:proofErr w:type="gramStart"/>
+      <w:r>
+        <w:rPr>
+          <w:b/>
+          <w:bCs/>
+          <w:sz w:val="32"/>
+          <w:szCs w:val="32"/>
+          <w:u w:val="single"/>
+        </w:rPr>
+        <w:t xml:space="preserve">till </w:t>
       </w:r>
       <w:r>
         <w:rPr>
@@ -94,6 +105,7 @@
         </w:rPr>
         <w:t>????</w:t>
       </w:r>
+      <w:proofErr w:type="gramEnd"/>
     </w:p>
     <w:p>
       <w:pPr>
@@ -490,6 +502,344 @@
                 <w:szCs w:val="40"/>
               </w:rPr>
               <w:t>iÉiÉç |</w:t>
+            </w:r>
+          </w:p>
+        </w:tc>
+      </w:tr>
+      <w:tr>
+        <w:trPr>
+          <w:trHeight w:val="964"/>
+        </w:trPr>
+        <w:tc>
+          <w:tcPr>
+            <w:tcW w:w="3452" w:type="dxa"/>
+            <w:tcBorders>
+              <w:top w:val="single" w:sz="4" w:space="0" w:color="000000"/>
+              <w:left w:val="single" w:sz="4" w:space="0" w:color="000000"/>
+              <w:bottom w:val="single" w:sz="4" w:space="0" w:color="000000"/>
+              <w:right w:val="single" w:sz="4" w:space="0" w:color="000000"/>
+            </w:tcBorders>
+          </w:tcPr>
+          <w:p>
+            <w:pPr>
+              <w:widowControl w:val="0"/>
+              <w:autoSpaceDE w:val="0"/>
+              <w:autoSpaceDN w:val="0"/>
+              <w:adjustRightInd w:val="0"/>
+              <w:spacing w:before="0" w:line="240" w:lineRule="auto"/>
+              <w:rPr>
+                <w:rFonts w:cs="Arial"/>
+                <w:b/>
+                <w:bCs/>
+                <w:sz w:val="28"/>
+                <w:szCs w:val="28"/>
+              </w:rPr>
+            </w:pPr>
+            <w:r>
+              <w:rPr>
+                <w:rFonts w:cs="Arial"/>
+                <w:b/>
+                <w:bCs/>
+                <w:sz w:val="28"/>
+                <w:szCs w:val="28"/>
+              </w:rPr>
+              <w:t>TS 6.6.</w:t>
+            </w:r>
+            <w:r>
+              <w:rPr>
+                <w:rFonts w:cs="Arial"/>
+                <w:b/>
+                <w:bCs/>
+                <w:sz w:val="28"/>
+                <w:szCs w:val="28"/>
+              </w:rPr>
+              <w:t>7</w:t>
+            </w:r>
+            <w:r>
+              <w:rPr>
+                <w:rFonts w:cs="Arial"/>
+                <w:b/>
+                <w:bCs/>
+                <w:sz w:val="28"/>
+                <w:szCs w:val="28"/>
+              </w:rPr>
+              <w:t>.</w:t>
+            </w:r>
+            <w:r>
+              <w:rPr>
+                <w:rFonts w:cs="Arial"/>
+                <w:b/>
+                <w:bCs/>
+                <w:sz w:val="28"/>
+                <w:szCs w:val="28"/>
+              </w:rPr>
+              <w:t>4</w:t>
+            </w:r>
+            <w:r>
+              <w:rPr>
+                <w:rFonts w:cs="Arial"/>
+                <w:b/>
+                <w:bCs/>
+                <w:sz w:val="28"/>
+                <w:szCs w:val="28"/>
+              </w:rPr>
+              <w:t xml:space="preserve"> - Padam</w:t>
+            </w:r>
+          </w:p>
+          <w:p>
+            <w:pPr>
+              <w:widowControl w:val="0"/>
+              <w:autoSpaceDE w:val="0"/>
+              <w:autoSpaceDN w:val="0"/>
+              <w:adjustRightInd w:val="0"/>
+              <w:spacing w:before="0" w:line="240" w:lineRule="auto"/>
+              <w:rPr>
+                <w:rFonts w:cs="Arial"/>
+                <w:b/>
+                <w:bCs/>
+                <w:sz w:val="28"/>
+                <w:szCs w:val="28"/>
+              </w:rPr>
+            </w:pPr>
+            <w:r>
+              <w:rPr>
+                <w:rFonts w:cs="Arial"/>
+                <w:b/>
+                <w:bCs/>
+                <w:sz w:val="28"/>
+                <w:szCs w:val="28"/>
+              </w:rPr>
+              <w:t xml:space="preserve">Padam No. </w:t>
+            </w:r>
+            <w:r>
+              <w:rPr>
+                <w:rFonts w:cs="Arial"/>
+                <w:b/>
+                <w:bCs/>
+                <w:sz w:val="28"/>
+                <w:szCs w:val="28"/>
+              </w:rPr>
+              <w:t>24</w:t>
+            </w:r>
+          </w:p>
+          <w:p>
+            <w:pPr>
+              <w:widowControl w:val="0"/>
+              <w:autoSpaceDE w:val="0"/>
+              <w:autoSpaceDN w:val="0"/>
+              <w:adjustRightInd w:val="0"/>
+              <w:spacing w:before="0" w:line="240" w:lineRule="auto"/>
+              <w:rPr>
+                <w:rFonts w:cs="Arial"/>
+                <w:b/>
+                <w:bCs/>
+                <w:sz w:val="28"/>
+                <w:szCs w:val="28"/>
+              </w:rPr>
+            </w:pPr>
+            <w:r>
+              <w:rPr>
+                <w:rFonts w:cs="Arial"/>
+                <w:b/>
+                <w:bCs/>
+                <w:sz w:val="28"/>
+                <w:szCs w:val="28"/>
+              </w:rPr>
+              <w:t xml:space="preserve">Panchaati No. </w:t>
+            </w:r>
+            <w:r>
+              <w:rPr>
+                <w:rFonts w:cs="Arial"/>
+                <w:b/>
+                <w:bCs/>
+                <w:sz w:val="28"/>
+                <w:szCs w:val="28"/>
+              </w:rPr>
+              <w:t>29</w:t>
+            </w:r>
+          </w:p>
+        </w:tc>
+        <w:tc>
+          <w:tcPr>
+            <w:tcW w:w="5096" w:type="dxa"/>
+            <w:tcBorders>
+              <w:top w:val="single" w:sz="4" w:space="0" w:color="000000"/>
+              <w:left w:val="single" w:sz="4" w:space="0" w:color="000000"/>
+              <w:bottom w:val="single" w:sz="4" w:space="0" w:color="000000"/>
+              <w:right w:val="single" w:sz="4" w:space="0" w:color="000000"/>
+            </w:tcBorders>
+          </w:tcPr>
+          <w:p>
+            <w:pPr>
+              <w:widowControl w:val="0"/>
+              <w:autoSpaceDE w:val="0"/>
+              <w:autoSpaceDN w:val="0"/>
+              <w:adjustRightInd w:val="0"/>
+              <w:spacing w:before="0" w:line="240" w:lineRule="auto"/>
+              <w:rPr>
+                <w:rFonts w:ascii="BRH Devanagari Extra" w:hAnsi="BRH Devanagari Extra" w:cs="BRH Devanagari Extra"/>
+                <w:sz w:val="40"/>
+                <w:szCs w:val="40"/>
+              </w:rPr>
+            </w:pPr>
+            <w:r>
+              <w:rPr>
+                <w:rFonts w:ascii="BRH Devanagari Extra" w:hAnsi="BRH Devanagari Extra" w:cs="BRH Devanagari Extra"/>
+                <w:sz w:val="40"/>
+                <w:szCs w:val="40"/>
+              </w:rPr>
+              <w:t>AÉ</w:t>
+            </w:r>
+            <w:r>
+              <w:rPr>
+                <w:rFonts w:ascii="BRH Malayalam Extra" w:hAnsi="BRH Malayalam Extra" w:cs="BRH Devanagari Extra"/>
+                <w:sz w:val="32"/>
+                <w:szCs w:val="40"/>
+              </w:rPr>
+              <w:t>–</w:t>
+            </w:r>
+            <w:r>
+              <w:rPr>
+                <w:rFonts w:ascii="BRH Devanagari Extra" w:hAnsi="BRH Devanagari Extra" w:cs="BRH Devanagari Extra"/>
+                <w:sz w:val="40"/>
+                <w:szCs w:val="40"/>
+                <w:highlight w:val="yellow"/>
+              </w:rPr>
+              <w:t>sÉ</w:t>
+            </w:r>
+            <w:r>
+              <w:rPr>
+                <w:rFonts w:ascii="BRH Devanagari Extra" w:hAnsi="BRH Devanagari Extra" w:cs="BRH Devanagari Extra"/>
+                <w:sz w:val="40"/>
+                <w:szCs w:val="40"/>
+              </w:rPr>
+              <w:t>þpÉiÉ</w:t>
+            </w:r>
+            <w:r>
+              <w:rPr>
+                <w:rFonts w:ascii="BRH Malayalam Extra" w:hAnsi="BRH Malayalam Extra" w:cs="BRH Devanagari Extra"/>
+                <w:sz w:val="32"/>
+                <w:szCs w:val="40"/>
+              </w:rPr>
+              <w:t>–</w:t>
+            </w:r>
+            <w:r>
+              <w:rPr>
+                <w:rFonts w:ascii="BRH Devanagari Extra" w:hAnsi="BRH Devanagari Extra" w:cs="BRH Devanagari Extra"/>
+                <w:sz w:val="40"/>
+                <w:szCs w:val="40"/>
+              </w:rPr>
+              <w:t xml:space="preserve"> CirÉÉÿ-sÉpÉþiÉå | rÉ</w:t>
+            </w:r>
+            <w:r>
+              <w:rPr>
+                <w:rFonts w:ascii="BRH Malayalam Extra" w:hAnsi="BRH Malayalam Extra" w:cs="BRH Devanagari Extra"/>
+                <w:sz w:val="32"/>
+                <w:szCs w:val="40"/>
+              </w:rPr>
+              <w:t>–</w:t>
+            </w:r>
+            <w:r>
+              <w:rPr>
+                <w:rFonts w:ascii="BRH Devanagari Extra" w:hAnsi="BRH Devanagari Extra" w:cs="BRH Devanagari Extra"/>
+                <w:sz w:val="40"/>
+                <w:szCs w:val="40"/>
+              </w:rPr>
+              <w:t>¥ÉÉrÉþ |</w:t>
+            </w:r>
+          </w:p>
+        </w:tc>
+        <w:tc>
+          <w:tcPr>
+            <w:tcW w:w="5423" w:type="dxa"/>
+            <w:tcBorders>
+              <w:top w:val="single" w:sz="4" w:space="0" w:color="000000"/>
+              <w:left w:val="single" w:sz="4" w:space="0" w:color="000000"/>
+              <w:bottom w:val="single" w:sz="4" w:space="0" w:color="000000"/>
+              <w:right w:val="single" w:sz="4" w:space="0" w:color="000000"/>
+            </w:tcBorders>
+          </w:tcPr>
+          <w:p>
+            <w:pPr>
+              <w:spacing w:before="0" w:line="240" w:lineRule="auto"/>
+              <w:rPr>
+                <w:rFonts w:ascii="BRH Devanagari Extra" w:hAnsi="BRH Devanagari Extra" w:cs="BRH Devanagari Extra"/>
+                <w:sz w:val="40"/>
+                <w:szCs w:val="40"/>
+              </w:rPr>
+            </w:pPr>
+            <w:r>
+              <w:rPr>
+                <w:rFonts w:ascii="BRH Devanagari Extra" w:hAnsi="BRH Devanagari Extra" w:cs="BRH Devanagari Extra"/>
+                <w:sz w:val="40"/>
+                <w:szCs w:val="40"/>
+              </w:rPr>
+              <w:t>AÉ</w:t>
+            </w:r>
+            <w:r>
+              <w:rPr>
+                <w:rFonts w:ascii="BRH Malayalam Extra" w:hAnsi="BRH Malayalam Extra" w:cs="BRH Devanagari Extra"/>
+                <w:sz w:val="32"/>
+                <w:szCs w:val="40"/>
+              </w:rPr>
+              <w:t>–</w:t>
+            </w:r>
+            <w:r>
+              <w:rPr>
+                <w:rFonts w:ascii="BRH Devanagari Extra" w:hAnsi="BRH Devanagari Extra" w:cs="BRH Devanagari Extra"/>
+                <w:sz w:val="40"/>
+                <w:szCs w:val="40"/>
+              </w:rPr>
+              <w:t>sÉ</w:t>
+            </w:r>
+            <w:r>
+              <w:rPr>
+                <w:rFonts w:ascii="BRH Devanagari Extra" w:hAnsi="BRH Devanagari Extra" w:cs="BRH Devanagari Extra"/>
+                <w:sz w:val="40"/>
+                <w:szCs w:val="40"/>
+                <w:highlight w:val="green"/>
+              </w:rPr>
+              <w:t>pÉ</w:t>
+            </w:r>
+            <w:r>
+              <w:rPr>
+                <w:rFonts w:ascii="BRH Devanagari Extra" w:hAnsi="BRH Devanagari Extra" w:cs="BRH Devanagari Extra"/>
+                <w:sz w:val="40"/>
+                <w:szCs w:val="40"/>
+              </w:rPr>
+              <w:t>þiÉ</w:t>
+            </w:r>
+            <w:r>
+              <w:rPr>
+                <w:rFonts w:ascii="BRH Malayalam Extra" w:hAnsi="BRH Malayalam Extra" w:cs="BRH Devanagari Extra"/>
+                <w:sz w:val="32"/>
+                <w:szCs w:val="40"/>
+              </w:rPr>
+              <w:t>–</w:t>
+            </w:r>
+            <w:r>
+              <w:rPr>
+                <w:rFonts w:ascii="BRH Devanagari Extra" w:hAnsi="BRH Devanagari Extra" w:cs="BRH Devanagari Extra"/>
+                <w:sz w:val="40"/>
+                <w:szCs w:val="40"/>
+              </w:rPr>
+              <w:t xml:space="preserve"> CirÉÉÿ-sÉpÉþiÉå | rÉ</w:t>
+            </w:r>
+            <w:r>
+              <w:rPr>
+                <w:rFonts w:ascii="BRH Malayalam Extra" w:hAnsi="BRH Malayalam Extra" w:cs="BRH Devanagari Extra"/>
+                <w:sz w:val="32"/>
+                <w:szCs w:val="40"/>
+              </w:rPr>
+              <w:t>–</w:t>
+            </w:r>
+            <w:r>
+              <w:rPr>
+                <w:rFonts w:ascii="BRH Devanagari Extra" w:hAnsi="BRH Devanagari Extra" w:cs="BRH Devanagari Extra"/>
+                <w:sz w:val="40"/>
+                <w:szCs w:val="40"/>
+              </w:rPr>
+              <w:t>¥ÉÉrÉþ |</w:t>
             </w:r>
           </w:p>
         </w:tc>
@@ -1787,6 +2137,7 @@
                 <w:sz w:val="28"/>
                 <w:szCs w:val="28"/>
               </w:rPr>
+              <w:lastRenderedPageBreak/>
               <w:t>TS 6.6.5.4 - Padam</w:t>
             </w:r>
           </w:p>
@@ -2084,7 +2435,6 @@
                 <w:sz w:val="28"/>
                 <w:szCs w:val="28"/>
               </w:rPr>
-              <w:lastRenderedPageBreak/>
               <w:t>TS 6.6.</w:t>
             </w:r>
             <w:r>
@@ -4033,6 +4383,7 @@
                 <w:sz w:val="28"/>
                 <w:szCs w:val="28"/>
               </w:rPr>
+              <w:lastRenderedPageBreak/>
               <w:t>TS 6.6.3.3 – Vaakyam</w:t>
             </w:r>
           </w:p>
@@ -4236,7 +4587,6 @@
                 <w:sz w:val="28"/>
                 <w:szCs w:val="28"/>
               </w:rPr>
-              <w:lastRenderedPageBreak/>
               <w:t>TS 6.6.11.6 – Vaakyam</w:t>
             </w:r>
           </w:p>
@@ -4800,6 +5150,7 @@
               </w:rPr>
               <w:t>(1</w:t>
             </w:r>
+            <w:proofErr w:type="gramStart"/>
             <w:r>
               <w:rPr>
                 <w:rFonts w:cs="Latha"/>
@@ -4821,7 +5172,19 @@
                 <w:szCs w:val="28"/>
                 <w:lang w:bidi="ta-IN"/>
               </w:rPr>
-              <w:t xml:space="preserve">  Padam)</w:t>
+              <w:t xml:space="preserve">  Padam</w:t>
+            </w:r>
+            <w:proofErr w:type="gramEnd"/>
+            <w:r>
+              <w:rPr>
+                <w:rFonts w:cs="Latha"/>
+                <w:b/>
+                <w:bCs/>
+                <w:sz w:val="28"/>
+                <w:szCs w:val="28"/>
+                <w:lang w:bidi="ta-IN"/>
+              </w:rPr>
+              <w:t>)</w:t>
             </w:r>
           </w:p>
         </w:tc>
@@ -5350,7 +5713,25 @@
                 <w:sz w:val="40"/>
                 <w:szCs w:val="40"/>
               </w:rPr>
-              <w:t xml:space="preserve">þpÉiÉå ÍqÉý§ÉåhÉæýuÉ- [ ] </w:t>
+              <w:t xml:space="preserve">þpÉiÉå ÍqÉý§ÉåhÉæýuÉ- </w:t>
+            </w:r>
+            <w:proofErr w:type="gramStart"/>
+            <w:r>
+              <w:rPr>
+                <w:rFonts w:ascii="BRH Devanagari Extra" w:hAnsi="BRH Devanagari Extra" w:cs="BRH Devanagari Extra"/>
+                <w:sz w:val="40"/>
+                <w:szCs w:val="40"/>
+              </w:rPr>
+              <w:t>[ ]</w:t>
+            </w:r>
+            <w:proofErr w:type="gramEnd"/>
+            <w:r>
+              <w:rPr>
+                <w:rFonts w:ascii="BRH Devanagari Extra" w:hAnsi="BRH Devanagari Extra" w:cs="BRH Devanagari Extra"/>
+                <w:sz w:val="40"/>
+                <w:szCs w:val="40"/>
+              </w:rPr>
+              <w:t xml:space="preserve"> </w:t>
             </w:r>
             <w:r>
               <w:rPr>
@@ -5420,7 +5801,25 @@
                 <w:sz w:val="40"/>
                 <w:szCs w:val="40"/>
               </w:rPr>
-              <w:t xml:space="preserve">þiÉå ÍqÉý§ÉåhÉæýuÉ- [ ] </w:t>
+              <w:t xml:space="preserve">þiÉå ÍqÉý§ÉåhÉæýuÉ- </w:t>
+            </w:r>
+            <w:proofErr w:type="gramStart"/>
+            <w:r>
+              <w:rPr>
+                <w:rFonts w:ascii="BRH Devanagari Extra" w:hAnsi="BRH Devanagari Extra" w:cs="BRH Devanagari Extra"/>
+                <w:sz w:val="40"/>
+                <w:szCs w:val="40"/>
+              </w:rPr>
+              <w:t>[ ]</w:t>
+            </w:r>
+            <w:proofErr w:type="gramEnd"/>
+            <w:r>
+              <w:rPr>
+                <w:rFonts w:ascii="BRH Devanagari Extra" w:hAnsi="BRH Devanagari Extra" w:cs="BRH Devanagari Extra"/>
+                <w:sz w:val="40"/>
+                <w:szCs w:val="40"/>
+              </w:rPr>
+              <w:t xml:space="preserve"> </w:t>
             </w:r>
             <w:r>
               <w:rPr>
@@ -7207,6 +7606,7 @@
         </w:rPr>
         <w:t>31</w:t>
       </w:r>
+      <w:proofErr w:type="gramStart"/>
       <w:r>
         <w:rPr>
           <w:b/>
@@ -7238,6 +7638,7 @@
         </w:rPr>
         <w:t>January</w:t>
       </w:r>
+      <w:proofErr w:type="gramEnd"/>
       <w:r>
         <w:rPr>
           <w:b/>
@@ -8386,6 +8787,7 @@
     <w:lsdException w:name="HTML Sample" w:semiHidden="1" w:unhideWhenUsed="1"/>
     <w:lsdException w:name="HTML Typewriter" w:semiHidden="1" w:unhideWhenUsed="1"/>
     <w:lsdException w:name="HTML Variable" w:semiHidden="1" w:unhideWhenUsed="1"/>
+    <w:lsdException w:name="Normal Table" w:semiHidden="1" w:unhideWhenUsed="1"/>
     <w:lsdException w:name="annotation subject" w:semiHidden="1" w:unhideWhenUsed="1"/>
     <w:lsdException w:name="No List" w:semiHidden="1" w:unhideWhenUsed="1"/>
     <w:lsdException w:name="Outline List 1" w:semiHidden="1" w:unhideWhenUsed="1"/>
@@ -8428,8 +8830,11 @@
     <w:lsdException w:name="Table Contemporary" w:semiHidden="1" w:unhideWhenUsed="1"/>
     <w:lsdException w:name="Table Elegant" w:semiHidden="1" w:unhideWhenUsed="1"/>
     <w:lsdException w:name="Table Professional" w:semiHidden="1" w:unhideWhenUsed="1"/>
+    <w:lsdException w:name="Table Subtle 1" w:semiHidden="1" w:unhideWhenUsed="1"/>
     <w:lsdException w:name="Table Subtle 2" w:semiHidden="1" w:unhideWhenUsed="1"/>
     <w:lsdException w:name="Table Web 1" w:semiHidden="1" w:unhideWhenUsed="1"/>
+    <w:lsdException w:name="Table Web 2" w:semiHidden="1" w:unhideWhenUsed="1"/>
+    <w:lsdException w:name="Table Web 3" w:semiHidden="1" w:unhideWhenUsed="1"/>
     <w:lsdException w:name="Balloon Text" w:semiHidden="1" w:unhideWhenUsed="1"/>
     <w:lsdException w:name="Table Grid" w:uiPriority="59"/>
     <w:lsdException w:name="Table Theme" w:semiHidden="1" w:unhideWhenUsed="1"/>

</xml_diff>